<commit_message>
+files om in te leveren
</commit_message>
<xml_diff>
--- a/OverdrachtsDocment.docx
+++ b/OverdrachtsDocment.docx
@@ -115,8 +115,767 @@
           <w:rFonts w:ascii="Arial" w:hAnsi="Arial" w:cs="Arial"/>
         </w:rPr>
       </w:pPr>
+      <w:r>
+        <w:rPr>
+          <w:rFonts w:ascii="Arial" w:hAnsi="Arial" w:cs="Arial"/>
+        </w:rPr>
+        <w:t>Game Scene</w:t>
+      </w:r>
+    </w:p>
+    <w:p>
+      <w:r>
+        <w:t>ik denk dat Sep en Jari dit jammer genoeg moeten doen</w:t>
+      </w:r>
+      <w:r>
+        <w:t>////////////////////////////</w:t>
+      </w:r>
       <w:bookmarkStart w:id="0" w:name="_GoBack"/>
       <w:bookmarkEnd w:id="0"/>
+    </w:p>
+    <w:p>
+      <w:pPr>
+        <w:pStyle w:val="Kop1"/>
+        <w:rPr>
+          <w:rFonts w:ascii="Arial" w:hAnsi="Arial" w:cs="Arial"/>
+        </w:rPr>
+      </w:pPr>
+      <w:r>
+        <w:rPr>
+          <w:rFonts w:ascii="Arial" w:hAnsi="Arial" w:cs="Arial"/>
+        </w:rPr>
+        <w:t>De scripts</w:t>
+      </w:r>
+    </w:p>
+    <w:p>
+      <w:r>
+        <w:t>ik denk dat Sep en Jari dit jammer genoeg moeten doen</w:t>
+      </w:r>
+      <w:r>
+        <w:t>//////////////////////////////</w:t>
+      </w:r>
+    </w:p>
+    <w:p>
+      <w:pPr>
+        <w:pStyle w:val="Kop1"/>
+        <w:rPr>
+          <w:rFonts w:ascii="Arial" w:hAnsi="Arial" w:cs="Arial"/>
+        </w:rPr>
+      </w:pPr>
+      <w:proofErr w:type="spellStart"/>
+      <w:r>
+        <w:rPr>
+          <w:rFonts w:ascii="Arial" w:hAnsi="Arial" w:cs="Arial"/>
+        </w:rPr>
+        <w:t>Unity</w:t>
+      </w:r>
+      <w:proofErr w:type="spellEnd"/>
+      <w:r>
+        <w:rPr>
+          <w:rFonts w:ascii="Arial" w:hAnsi="Arial" w:cs="Arial"/>
+        </w:rPr>
+        <w:t xml:space="preserve"> versie</w:t>
+      </w:r>
+    </w:p>
+    <w:p>
+      <w:r>
+        <w:t xml:space="preserve">Onze </w:t>
+      </w:r>
+      <w:proofErr w:type="spellStart"/>
+      <w:r>
+        <w:t>unity</w:t>
+      </w:r>
+      <w:proofErr w:type="spellEnd"/>
+      <w:r>
+        <w:t xml:space="preserve"> versie is 2018.2.6f1</w:t>
+      </w:r>
+    </w:p>
+    <w:p>
+      <w:pPr>
+        <w:pStyle w:val="Kop1"/>
+        <w:rPr>
+          <w:rFonts w:ascii="Arial" w:hAnsi="Arial" w:cs="Arial"/>
+        </w:rPr>
+      </w:pPr>
+      <w:proofErr w:type="spellStart"/>
+      <w:r>
+        <w:rPr>
+          <w:rFonts w:ascii="Arial" w:hAnsi="Arial" w:cs="Arial"/>
+        </w:rPr>
+        <w:t>Walkthrough</w:t>
+      </w:r>
+      <w:proofErr w:type="spellEnd"/>
+    </w:p>
+    <w:p>
+      <w:pPr>
+        <w:pStyle w:val="Lijstalinea"/>
+        <w:numPr>
+          <w:ilvl w:val="0"/>
+          <w:numId w:val="4"/>
+        </w:numPr>
+        <w:spacing w:after="120" w:line="264" w:lineRule="auto"/>
+        <w:rPr>
+          <w:szCs w:val="24"/>
+        </w:rPr>
+      </w:pPr>
+      <w:bookmarkStart w:id="1" w:name="_Hlk531338806"/>
+      <w:r>
+        <w:rPr>
+          <w:szCs w:val="24"/>
+        </w:rPr>
+        <w:t>Ga naar de desktop</w:t>
+      </w:r>
+    </w:p>
+    <w:p>
+      <w:pPr>
+        <w:pStyle w:val="Lijstalinea"/>
+        <w:numPr>
+          <w:ilvl w:val="0"/>
+          <w:numId w:val="4"/>
+        </w:numPr>
+        <w:spacing w:after="120" w:line="264" w:lineRule="auto"/>
+        <w:rPr>
+          <w:szCs w:val="24"/>
+        </w:rPr>
+      </w:pPr>
+      <w:r>
+        <w:rPr>
+          <w:szCs w:val="24"/>
+        </w:rPr>
+        <w:t xml:space="preserve">Klik op de </w:t>
+      </w:r>
+      <w:proofErr w:type="spellStart"/>
+      <w:r>
+        <w:rPr>
+          <w:szCs w:val="24"/>
+        </w:rPr>
+        <w:t>RobotBuilder</w:t>
+      </w:r>
+      <w:proofErr w:type="spellEnd"/>
+      <w:r>
+        <w:rPr>
+          <w:szCs w:val="24"/>
+        </w:rPr>
+        <w:t xml:space="preserve"> applicatie </w:t>
+      </w:r>
+    </w:p>
+    <w:p>
+      <w:pPr>
+        <w:pStyle w:val="Lijstalinea"/>
+        <w:numPr>
+          <w:ilvl w:val="0"/>
+          <w:numId w:val="4"/>
+        </w:numPr>
+        <w:spacing w:after="120" w:line="264" w:lineRule="auto"/>
+        <w:rPr>
+          <w:szCs w:val="24"/>
+        </w:rPr>
+      </w:pPr>
+      <w:r>
+        <w:rPr>
+          <w:szCs w:val="24"/>
+        </w:rPr>
+        <w:t>Vul de juiste code in deze code is 2069</w:t>
+      </w:r>
+    </w:p>
+    <w:p>
+      <w:pPr>
+        <w:pStyle w:val="Lijstalinea"/>
+        <w:numPr>
+          <w:ilvl w:val="0"/>
+          <w:numId w:val="4"/>
+        </w:numPr>
+        <w:spacing w:after="120" w:line="264" w:lineRule="auto"/>
+        <w:rPr>
+          <w:szCs w:val="24"/>
+        </w:rPr>
+      </w:pPr>
+      <w:r>
+        <w:rPr>
+          <w:szCs w:val="24"/>
+        </w:rPr>
+        <w:t>Zet de vr headset op</w:t>
+      </w:r>
+    </w:p>
+    <w:p>
+      <w:pPr>
+        <w:pStyle w:val="Lijstalinea"/>
+        <w:numPr>
+          <w:ilvl w:val="0"/>
+          <w:numId w:val="4"/>
+        </w:numPr>
+        <w:spacing w:after="120" w:line="264" w:lineRule="auto"/>
+        <w:rPr>
+          <w:szCs w:val="24"/>
+        </w:rPr>
+      </w:pPr>
+      <w:r>
+        <w:rPr>
+          <w:szCs w:val="24"/>
+        </w:rPr>
+        <w:t xml:space="preserve">Pak de rechterarm en zet hem aan het aan de robot. </w:t>
+      </w:r>
+    </w:p>
+    <w:p>
+      <w:pPr>
+        <w:pStyle w:val="Lijstalinea"/>
+        <w:numPr>
+          <w:ilvl w:val="0"/>
+          <w:numId w:val="4"/>
+        </w:numPr>
+        <w:spacing w:after="120" w:line="264" w:lineRule="auto"/>
+        <w:rPr>
+          <w:szCs w:val="24"/>
+        </w:rPr>
+      </w:pPr>
+      <w:r>
+        <w:rPr>
+          <w:szCs w:val="24"/>
+        </w:rPr>
+        <w:t>Open het vakje op de rechterarm en verbind de kabels met elkaar.</w:t>
+      </w:r>
+    </w:p>
+    <w:p>
+      <w:pPr>
+        <w:pStyle w:val="Lijstalinea"/>
+        <w:rPr>
+          <w:szCs w:val="24"/>
+        </w:rPr>
+      </w:pPr>
+      <w:r>
+        <w:rPr>
+          <w:szCs w:val="24"/>
+        </w:rPr>
+        <w:t>(</w:t>
+      </w:r>
+      <w:r>
+        <w:rPr>
+          <w:i/>
+          <w:szCs w:val="24"/>
+        </w:rPr>
+        <w:t>Er zijn 4 kabels, kleuren geelgroen, zwart, bruin en blauw. Er zijn ook 4 ingangen, de ingangen zijn aangegeven met de symbolen L, N, PE en T. De correcte volgorde is Bruin op L, Blauw op N, Geelgroen op PE en zwart op T.</w:t>
+      </w:r>
+      <w:r>
+        <w:rPr>
+          <w:szCs w:val="24"/>
+        </w:rPr>
+        <w:t>)</w:t>
+      </w:r>
+    </w:p>
+    <w:p>
+      <w:pPr>
+        <w:pStyle w:val="Lijstalinea"/>
+        <w:numPr>
+          <w:ilvl w:val="0"/>
+          <w:numId w:val="4"/>
+        </w:numPr>
+        <w:spacing w:after="120" w:line="264" w:lineRule="auto"/>
+        <w:rPr>
+          <w:szCs w:val="24"/>
+        </w:rPr>
+      </w:pPr>
+      <w:r>
+        <w:rPr>
+          <w:szCs w:val="24"/>
+        </w:rPr>
+        <w:t>Pak de linkerarm en zet hem aan het aan de robot.</w:t>
+      </w:r>
+    </w:p>
+    <w:p>
+      <w:pPr>
+        <w:pStyle w:val="Lijstalinea"/>
+        <w:numPr>
+          <w:ilvl w:val="0"/>
+          <w:numId w:val="4"/>
+        </w:numPr>
+        <w:spacing w:after="120" w:line="264" w:lineRule="auto"/>
+        <w:rPr>
+          <w:szCs w:val="24"/>
+        </w:rPr>
+      </w:pPr>
+      <w:r>
+        <w:rPr>
+          <w:szCs w:val="24"/>
+        </w:rPr>
+        <w:t>Open het vakje op zijn linkerarm en verbind de kabels met elkaar.</w:t>
+      </w:r>
+    </w:p>
+    <w:p>
+      <w:pPr>
+        <w:pStyle w:val="Lijstalinea"/>
+        <w:rPr>
+          <w:szCs w:val="24"/>
+        </w:rPr>
+      </w:pPr>
+      <w:r>
+        <w:rPr>
+          <w:szCs w:val="24"/>
+        </w:rPr>
+        <w:t>(</w:t>
+      </w:r>
+      <w:r>
+        <w:rPr>
+          <w:i/>
+          <w:szCs w:val="24"/>
+        </w:rPr>
+        <w:t>Er zijn 4 kabels, kleuren groen, rood, grijs en zwart. Er zijn ook 4 ingangen, de ingangen zijn aangegeven met de symbolen L, N, PE en T. De correcte volgorde is Groen op L, Rood op N, Grijs op PE en zwart op T.</w:t>
+      </w:r>
+      <w:r>
+        <w:rPr>
+          <w:szCs w:val="24"/>
+        </w:rPr>
+        <w:t>)</w:t>
+      </w:r>
+    </w:p>
+    <w:p>
+      <w:pPr>
+        <w:pStyle w:val="Lijstalinea"/>
+        <w:numPr>
+          <w:ilvl w:val="0"/>
+          <w:numId w:val="4"/>
+        </w:numPr>
+        <w:spacing w:after="120" w:line="264" w:lineRule="auto"/>
+        <w:rPr>
+          <w:szCs w:val="24"/>
+        </w:rPr>
+      </w:pPr>
+      <w:r>
+        <w:rPr>
+          <w:szCs w:val="24"/>
+        </w:rPr>
+        <w:t>Aan de voorkant van de robot zit een klepje waar je dan een harde schijf in moet stoppen. De harde schijf kan maar op 1 manier erin gaan.</w:t>
+      </w:r>
+    </w:p>
+    <w:p>
+      <w:pPr>
+        <w:pStyle w:val="Lijstalinea"/>
+        <w:numPr>
+          <w:ilvl w:val="0"/>
+          <w:numId w:val="4"/>
+        </w:numPr>
+        <w:spacing w:after="120" w:line="264" w:lineRule="auto"/>
+        <w:rPr>
+          <w:szCs w:val="24"/>
+        </w:rPr>
+      </w:pPr>
+      <w:r>
+        <w:rPr>
+          <w:szCs w:val="24"/>
+        </w:rPr>
+        <w:lastRenderedPageBreak/>
+        <w:t xml:space="preserve">Achter op de robot zit ook nog een klep. In die klep komt een “Batterij” of in ieder geval een soort van batterij. Ook deze kan er maar op 1 manier in. </w:t>
+      </w:r>
+    </w:p>
+    <w:p>
+      <w:pPr>
+        <w:pStyle w:val="Lijstalinea"/>
+        <w:numPr>
+          <w:ilvl w:val="0"/>
+          <w:numId w:val="4"/>
+        </w:numPr>
+        <w:spacing w:after="120" w:line="264" w:lineRule="auto"/>
+        <w:rPr>
+          <w:szCs w:val="24"/>
+        </w:rPr>
+      </w:pPr>
+      <w:r>
+        <w:rPr>
+          <w:szCs w:val="24"/>
+        </w:rPr>
+        <w:t>Achter op het hoofd van de robot zit een vakje waar je de code in kan zetten om de zorgfunctie van de robot aan te zetten, zonder de goede code kan de robot alsnog wel geactiveerd worden maar geeft hij niet de goede informatie om verder te gaan met de escape room. De code staat in de handleiding. De code is: 3898.</w:t>
+      </w:r>
+    </w:p>
+    <w:p>
+      <w:pPr>
+        <w:pStyle w:val="Lijstalinea"/>
+        <w:numPr>
+          <w:ilvl w:val="0"/>
+          <w:numId w:val="4"/>
+        </w:numPr>
+        <w:spacing w:after="120" w:line="264" w:lineRule="auto"/>
+        <w:rPr>
+          <w:szCs w:val="24"/>
+        </w:rPr>
+      </w:pPr>
+      <w:r>
+        <w:rPr>
+          <w:szCs w:val="24"/>
+        </w:rPr>
+        <w:t>laatste stap</w:t>
+      </w:r>
+      <w:r>
+        <w:rPr>
+          <w:szCs w:val="24"/>
+        </w:rPr>
+        <w:t xml:space="preserve"> van de robot in elkaar zetten</w:t>
+      </w:r>
+      <w:r>
+        <w:rPr>
+          <w:szCs w:val="24"/>
+        </w:rPr>
+        <w:t xml:space="preserve"> </w:t>
+      </w:r>
+      <w:r>
+        <w:rPr>
+          <w:szCs w:val="24"/>
+        </w:rPr>
+        <w:t>is de</w:t>
+      </w:r>
+      <w:r>
+        <w:rPr>
+          <w:szCs w:val="24"/>
+        </w:rPr>
+        <w:t xml:space="preserve"> knop indrukken die op de robot zit. Deze knop is de neus van de robot. De knop kan je altijd indrukken maar moet pas iets doen wanneer alle onderdelen er goed in zitten. De robot kan alleen worden aangezet als alle kabels goed zijn aangesloten, de harde schijf in de robot zit en de batterij ook in de robot zit. Als je niet de goede code in hebt gevuld (zie stap 7) krijg je random </w:t>
+      </w:r>
+      <w:proofErr w:type="spellStart"/>
+      <w:r>
+        <w:rPr>
+          <w:szCs w:val="24"/>
+        </w:rPr>
+        <w:t>dialogue</w:t>
+      </w:r>
+      <w:proofErr w:type="spellEnd"/>
+      <w:r>
+        <w:rPr>
+          <w:szCs w:val="24"/>
+        </w:rPr>
+        <w:t xml:space="preserve"> wat niks met de escape room te maken heeft.</w:t>
+      </w:r>
+    </w:p>
+    <w:p>
+      <w:pPr>
+        <w:pStyle w:val="Lijstalinea"/>
+        <w:numPr>
+          <w:ilvl w:val="0"/>
+          <w:numId w:val="4"/>
+        </w:numPr>
+        <w:spacing w:after="120" w:line="264" w:lineRule="auto"/>
+        <w:rPr>
+          <w:szCs w:val="24"/>
+        </w:rPr>
+      </w:pPr>
+      <w:r>
+        <w:rPr>
+          <w:szCs w:val="24"/>
+        </w:rPr>
+        <w:t>Volg de instructies op de handleiding om het spel door te komen.</w:t>
+      </w:r>
+    </w:p>
+    <w:p>
+      <w:pPr>
+        <w:pStyle w:val="Lijstalinea"/>
+        <w:numPr>
+          <w:ilvl w:val="0"/>
+          <w:numId w:val="4"/>
+        </w:numPr>
+        <w:spacing w:after="120" w:line="264" w:lineRule="auto"/>
+        <w:rPr>
+          <w:szCs w:val="24"/>
+        </w:rPr>
+      </w:pPr>
+      <w:r>
+        <w:rPr>
+          <w:szCs w:val="24"/>
+        </w:rPr>
+        <w:t>Zodra de puzzel voltooid is (de robot correct in elkaar zetten) geeft de robot informatie die gebruikt kan worden in een ander spel.</w:t>
+      </w:r>
+      <w:bookmarkEnd w:id="1"/>
+    </w:p>
+    <w:p>
+      <w:pPr>
+        <w:pStyle w:val="Kop1"/>
+        <w:rPr>
+          <w:rFonts w:ascii="Arial" w:hAnsi="Arial" w:cs="Arial"/>
+        </w:rPr>
+      </w:pPr>
+      <w:r>
+        <w:rPr>
+          <w:rFonts w:ascii="Arial" w:hAnsi="Arial" w:cs="Arial"/>
+        </w:rPr>
+        <w:t>Wie heeft wat gedaan</w:t>
+      </w:r>
+    </w:p>
+    <w:p>
+      <w:r>
+        <w:t>Sep – programmeur</w:t>
+      </w:r>
+    </w:p>
+    <w:p>
+      <w:r>
+        <w:t xml:space="preserve">Jari </w:t>
+      </w:r>
+      <w:r>
+        <w:t>–</w:t>
+      </w:r>
+      <w:r>
+        <w:t xml:space="preserve"> </w:t>
+      </w:r>
+      <w:r>
+        <w:t>programmeur</w:t>
+      </w:r>
+    </w:p>
+    <w:p>
+      <w:r>
+        <w:t xml:space="preserve">Amber- </w:t>
+      </w:r>
+      <w:r>
+        <w:t>modellen</w:t>
+      </w:r>
+    </w:p>
+    <w:p>
+      <w:r>
+        <w:t xml:space="preserve">Maarten – modellen, tekenen en programmeren </w:t>
+      </w:r>
+    </w:p>
+    <w:p>
+      <w:r>
+        <w:t xml:space="preserve">Collin </w:t>
+      </w:r>
+      <w:r>
+        <w:t>–</w:t>
+      </w:r>
+      <w:r>
+        <w:t xml:space="preserve"> </w:t>
+      </w:r>
+      <w:r>
+        <w:t>programmeren en design</w:t>
+      </w:r>
+    </w:p>
+    <w:p>
+      <w:r>
+        <w:t>Timur – design en scrummaster</w:t>
+      </w:r>
+    </w:p>
+    <w:p>
+      <w:pPr>
+        <w:pStyle w:val="Kop1"/>
+        <w:rPr>
+          <w:rFonts w:ascii="Arial" w:hAnsi="Arial" w:cs="Arial"/>
+        </w:rPr>
+      </w:pPr>
+      <w:proofErr w:type="spellStart"/>
+      <w:r>
+        <w:rPr>
+          <w:rFonts w:ascii="Arial" w:hAnsi="Arial" w:cs="Arial"/>
+        </w:rPr>
+        <w:t>Plugins</w:t>
+      </w:r>
+      <w:proofErr w:type="spellEnd"/>
+      <w:r>
+        <w:rPr>
+          <w:rFonts w:ascii="Arial" w:hAnsi="Arial" w:cs="Arial"/>
+        </w:rPr>
+        <w:t xml:space="preserve"> en Extensies</w:t>
+      </w:r>
+    </w:p>
+    <w:p>
+      <w:pPr>
+        <w:rPr>
+          <w:lang w:val="en-US"/>
+        </w:rPr>
+      </w:pPr>
+      <w:proofErr w:type="spellStart"/>
+      <w:r>
+        <w:rPr>
+          <w:lang w:val="en-US"/>
+        </w:rPr>
+        <w:t>Textmesh</w:t>
+      </w:r>
+      <w:proofErr w:type="spellEnd"/>
+      <w:r>
+        <w:rPr>
+          <w:lang w:val="en-US"/>
+        </w:rPr>
+        <w:t xml:space="preserve"> pro</w:t>
+      </w:r>
+    </w:p>
+    <w:p>
+      <w:pPr>
+        <w:rPr>
+          <w:lang w:val="en-US"/>
+        </w:rPr>
+      </w:pPr>
+      <w:proofErr w:type="spellStart"/>
+      <w:r>
+        <w:rPr>
+          <w:lang w:val="en-US"/>
+        </w:rPr>
+        <w:t>Litjson</w:t>
+      </w:r>
+      <w:proofErr w:type="spellEnd"/>
+    </w:p>
+    <w:p>
+      <w:pPr>
+        <w:rPr>
+          <w:lang w:val="en-US"/>
+        </w:rPr>
+      </w:pPr>
+      <w:proofErr w:type="spellStart"/>
+      <w:r>
+        <w:rPr>
+          <w:lang w:val="en-US"/>
+        </w:rPr>
+        <w:t>Probuilder</w:t>
+      </w:r>
+      <w:proofErr w:type="spellEnd"/>
+    </w:p>
+    <w:p>
+      <w:pPr>
+        <w:rPr>
+          <w:lang w:val="en-US"/>
+        </w:rPr>
+      </w:pPr>
+      <w:r>
+        <w:rPr>
+          <w:lang w:val="en-US"/>
+        </w:rPr>
+        <w:t xml:space="preserve">Steam </w:t>
+      </w:r>
+      <w:r>
+        <w:rPr>
+          <w:lang w:val="en-US"/>
+        </w:rPr>
+        <w:t>VR</w:t>
+      </w:r>
+    </w:p>
+    <w:p>
+      <w:pPr>
+        <w:pStyle w:val="Kop1"/>
+        <w:rPr>
+          <w:rFonts w:ascii="Arial" w:hAnsi="Arial" w:cs="Arial"/>
+        </w:rPr>
+      </w:pPr>
+      <w:r>
+        <w:rPr>
+          <w:rFonts w:ascii="Arial" w:hAnsi="Arial" w:cs="Arial"/>
+        </w:rPr>
+        <w:t>Lettertype</w:t>
+      </w:r>
+    </w:p>
+    <w:p>
+      <w:r>
+        <w:t xml:space="preserve">We gebruiken voor alle letters en woorden </w:t>
+      </w:r>
+      <w:proofErr w:type="spellStart"/>
+      <w:r>
+        <w:t>Ari</w:t>
+      </w:r>
+      <w:r>
+        <w:t>a</w:t>
+      </w:r>
+      <w:r>
+        <w:t>l</w:t>
+      </w:r>
+      <w:proofErr w:type="spellEnd"/>
+    </w:p>
+    <w:p>
+      <w:pPr>
+        <w:pStyle w:val="Kop1"/>
+        <w:rPr>
+          <w:rFonts w:ascii="Arial" w:hAnsi="Arial" w:cs="Arial"/>
+        </w:rPr>
+      </w:pPr>
+      <w:r>
+        <w:rPr>
+          <w:rFonts w:ascii="Arial" w:hAnsi="Arial" w:cs="Arial"/>
+        </w:rPr>
+        <w:t>Bepaalde kleuren</w:t>
+      </w:r>
+    </w:p>
+    <w:p>
+      <w:r>
+        <w:t>In de VR</w:t>
+      </w:r>
+      <w:r>
+        <w:t xml:space="preserve"> game wordt vooral grijs gebruikt</w:t>
+      </w:r>
+      <w:r>
+        <w:t>. Dit hebben we gedaan om de kamer zo neutraal mogelijk te houden het enigste wat geen grijs gebruikt zijn de kabels die in de robot zitten. Maar in operating system worden gewoon allemaal soorten RGB kleuren gebruikt met niet echt voorkeur naar een speciale kleur.</w:t>
+      </w:r>
+    </w:p>
+    <w:p>
+      <w:pPr>
+        <w:pStyle w:val="Kop1"/>
+        <w:rPr>
+          <w:rFonts w:ascii="Arial" w:hAnsi="Arial" w:cs="Arial"/>
+          <w:lang w:val="en-US"/>
+        </w:rPr>
+      </w:pPr>
+      <w:proofErr w:type="spellStart"/>
+      <w:r>
+        <w:rPr>
+          <w:rFonts w:ascii="Arial" w:hAnsi="Arial" w:cs="Arial"/>
+          <w:lang w:val="en-US"/>
+        </w:rPr>
+        <w:lastRenderedPageBreak/>
+        <w:t>Programma’s</w:t>
+      </w:r>
+      <w:proofErr w:type="spellEnd"/>
+      <w:r>
+        <w:rPr>
+          <w:rFonts w:ascii="Arial" w:hAnsi="Arial" w:cs="Arial"/>
+          <w:lang w:val="en-US"/>
+        </w:rPr>
+        <w:t xml:space="preserve"> </w:t>
+      </w:r>
+      <w:proofErr w:type="spellStart"/>
+      <w:r>
+        <w:rPr>
+          <w:rFonts w:ascii="Arial" w:hAnsi="Arial" w:cs="Arial"/>
+          <w:lang w:val="en-US"/>
+        </w:rPr>
+        <w:t>buiten</w:t>
+      </w:r>
+      <w:proofErr w:type="spellEnd"/>
+      <w:r>
+        <w:rPr>
+          <w:rFonts w:ascii="Arial" w:hAnsi="Arial" w:cs="Arial"/>
+          <w:lang w:val="en-US"/>
+        </w:rPr>
+        <w:t xml:space="preserve"> unity</w:t>
+      </w:r>
+    </w:p>
+    <w:p>
+      <w:pPr>
+        <w:rPr>
+          <w:lang w:val="en-US"/>
+        </w:rPr>
+      </w:pPr>
+      <w:proofErr w:type="spellStart"/>
+      <w:r>
+        <w:rPr>
+          <w:lang w:val="en-US"/>
+        </w:rPr>
+        <w:t>Hacknplan</w:t>
+      </w:r>
+      <w:proofErr w:type="spellEnd"/>
+    </w:p>
+    <w:p>
+      <w:pPr>
+        <w:rPr>
+          <w:lang w:val="en-US"/>
+        </w:rPr>
+      </w:pPr>
+      <w:proofErr w:type="spellStart"/>
+      <w:r>
+        <w:rPr>
+          <w:lang w:val="en-US"/>
+        </w:rPr>
+        <w:t>Sourcetree</w:t>
+      </w:r>
+      <w:proofErr w:type="spellEnd"/>
+    </w:p>
+    <w:p>
+      <w:pPr>
+        <w:rPr>
+          <w:lang w:val="en-US"/>
+        </w:rPr>
+      </w:pPr>
+      <w:r>
+        <w:rPr>
+          <w:lang w:val="en-US"/>
+        </w:rPr>
+        <w:t>Discord</w:t>
+      </w:r>
     </w:p>
     <w:sectPr>
       <w:pgSz w:w="11906" w:h="16838"/>
@@ -244,6 +1003,184 @@
     </w:lvl>
   </w:abstractNum>
   <w:abstractNum w:abstractNumId="1" w15:restartNumberingAfterBreak="0">
+    <w:nsid w:val="4A1957B5"/>
+    <w:multiLevelType w:val="hybridMultilevel"/>
+    <w:tmpl w:val="035EA8FA"/>
+    <w:lvl w:ilvl="0" w:tplc="0409000F">
+      <w:start w:val="1"/>
+      <w:numFmt w:val="decimal"/>
+      <w:lvlText w:val="%1."/>
+      <w:lvlJc w:val="left"/>
+      <w:pPr>
+        <w:ind w:left="720" w:hanging="360"/>
+      </w:pPr>
+      <w:rPr>
+        <w:rFonts w:hint="default"/>
+      </w:rPr>
+    </w:lvl>
+    <w:lvl w:ilvl="1" w:tplc="04090019" w:tentative="1">
+      <w:start w:val="1"/>
+      <w:numFmt w:val="lowerLetter"/>
+      <w:lvlText w:val="%2."/>
+      <w:lvlJc w:val="left"/>
+      <w:pPr>
+        <w:ind w:left="1440" w:hanging="360"/>
+      </w:pPr>
+    </w:lvl>
+    <w:lvl w:ilvl="2" w:tplc="0409001B" w:tentative="1">
+      <w:start w:val="1"/>
+      <w:numFmt w:val="lowerRoman"/>
+      <w:lvlText w:val="%3."/>
+      <w:lvlJc w:val="right"/>
+      <w:pPr>
+        <w:ind w:left="2160" w:hanging="180"/>
+      </w:pPr>
+    </w:lvl>
+    <w:lvl w:ilvl="3" w:tplc="0409000F" w:tentative="1">
+      <w:start w:val="1"/>
+      <w:numFmt w:val="decimal"/>
+      <w:lvlText w:val="%4."/>
+      <w:lvlJc w:val="left"/>
+      <w:pPr>
+        <w:ind w:left="2880" w:hanging="360"/>
+      </w:pPr>
+    </w:lvl>
+    <w:lvl w:ilvl="4" w:tplc="04090019" w:tentative="1">
+      <w:start w:val="1"/>
+      <w:numFmt w:val="lowerLetter"/>
+      <w:lvlText w:val="%5."/>
+      <w:lvlJc w:val="left"/>
+      <w:pPr>
+        <w:ind w:left="3600" w:hanging="360"/>
+      </w:pPr>
+    </w:lvl>
+    <w:lvl w:ilvl="5" w:tplc="0409001B" w:tentative="1">
+      <w:start w:val="1"/>
+      <w:numFmt w:val="lowerRoman"/>
+      <w:lvlText w:val="%6."/>
+      <w:lvlJc w:val="right"/>
+      <w:pPr>
+        <w:ind w:left="4320" w:hanging="180"/>
+      </w:pPr>
+    </w:lvl>
+    <w:lvl w:ilvl="6" w:tplc="0409000F" w:tentative="1">
+      <w:start w:val="1"/>
+      <w:numFmt w:val="decimal"/>
+      <w:lvlText w:val="%7."/>
+      <w:lvlJc w:val="left"/>
+      <w:pPr>
+        <w:ind w:left="5040" w:hanging="360"/>
+      </w:pPr>
+    </w:lvl>
+    <w:lvl w:ilvl="7" w:tplc="04090019" w:tentative="1">
+      <w:start w:val="1"/>
+      <w:numFmt w:val="lowerLetter"/>
+      <w:lvlText w:val="%8."/>
+      <w:lvlJc w:val="left"/>
+      <w:pPr>
+        <w:ind w:left="5760" w:hanging="360"/>
+      </w:pPr>
+    </w:lvl>
+    <w:lvl w:ilvl="8" w:tplc="0409001B" w:tentative="1">
+      <w:start w:val="1"/>
+      <w:numFmt w:val="lowerRoman"/>
+      <w:lvlText w:val="%9."/>
+      <w:lvlJc w:val="right"/>
+      <w:pPr>
+        <w:ind w:left="6480" w:hanging="180"/>
+      </w:pPr>
+    </w:lvl>
+  </w:abstractNum>
+  <w:abstractNum w:abstractNumId="2" w15:restartNumberingAfterBreak="0">
+    <w:nsid w:val="559171ED"/>
+    <w:multiLevelType w:val="hybridMultilevel"/>
+    <w:tmpl w:val="07000858"/>
+    <w:lvl w:ilvl="0" w:tplc="0409000F">
+      <w:start w:val="1"/>
+      <w:numFmt w:val="decimal"/>
+      <w:lvlText w:val="%1."/>
+      <w:lvlJc w:val="left"/>
+      <w:pPr>
+        <w:ind w:left="720" w:hanging="360"/>
+      </w:pPr>
+      <w:rPr>
+        <w:rFonts w:hint="default"/>
+      </w:rPr>
+    </w:lvl>
+    <w:lvl w:ilvl="1" w:tplc="04090019" w:tentative="1">
+      <w:start w:val="1"/>
+      <w:numFmt w:val="lowerLetter"/>
+      <w:lvlText w:val="%2."/>
+      <w:lvlJc w:val="left"/>
+      <w:pPr>
+        <w:ind w:left="1440" w:hanging="360"/>
+      </w:pPr>
+    </w:lvl>
+    <w:lvl w:ilvl="2" w:tplc="0409001B" w:tentative="1">
+      <w:start w:val="1"/>
+      <w:numFmt w:val="lowerRoman"/>
+      <w:lvlText w:val="%3."/>
+      <w:lvlJc w:val="right"/>
+      <w:pPr>
+        <w:ind w:left="2160" w:hanging="180"/>
+      </w:pPr>
+    </w:lvl>
+    <w:lvl w:ilvl="3" w:tplc="0409000F" w:tentative="1">
+      <w:start w:val="1"/>
+      <w:numFmt w:val="decimal"/>
+      <w:lvlText w:val="%4."/>
+      <w:lvlJc w:val="left"/>
+      <w:pPr>
+        <w:ind w:left="2880" w:hanging="360"/>
+      </w:pPr>
+    </w:lvl>
+    <w:lvl w:ilvl="4" w:tplc="04090019" w:tentative="1">
+      <w:start w:val="1"/>
+      <w:numFmt w:val="lowerLetter"/>
+      <w:lvlText w:val="%5."/>
+      <w:lvlJc w:val="left"/>
+      <w:pPr>
+        <w:ind w:left="3600" w:hanging="360"/>
+      </w:pPr>
+    </w:lvl>
+    <w:lvl w:ilvl="5" w:tplc="0409001B" w:tentative="1">
+      <w:start w:val="1"/>
+      <w:numFmt w:val="lowerRoman"/>
+      <w:lvlText w:val="%6."/>
+      <w:lvlJc w:val="right"/>
+      <w:pPr>
+        <w:ind w:left="4320" w:hanging="180"/>
+      </w:pPr>
+    </w:lvl>
+    <w:lvl w:ilvl="6" w:tplc="0409000F" w:tentative="1">
+      <w:start w:val="1"/>
+      <w:numFmt w:val="decimal"/>
+      <w:lvlText w:val="%7."/>
+      <w:lvlJc w:val="left"/>
+      <w:pPr>
+        <w:ind w:left="5040" w:hanging="360"/>
+      </w:pPr>
+    </w:lvl>
+    <w:lvl w:ilvl="7" w:tplc="04090019" w:tentative="1">
+      <w:start w:val="1"/>
+      <w:numFmt w:val="lowerLetter"/>
+      <w:lvlText w:val="%8."/>
+      <w:lvlJc w:val="left"/>
+      <w:pPr>
+        <w:ind w:left="5760" w:hanging="360"/>
+      </w:pPr>
+    </w:lvl>
+    <w:lvl w:ilvl="8" w:tplc="0409001B" w:tentative="1">
+      <w:start w:val="1"/>
+      <w:numFmt w:val="lowerRoman"/>
+      <w:lvlText w:val="%9."/>
+      <w:lvlJc w:val="right"/>
+      <w:pPr>
+        <w:ind w:left="6480" w:hanging="180"/>
+      </w:pPr>
+    </w:lvl>
+  </w:abstractNum>
+  <w:abstractNum w:abstractNumId="3" w15:restartNumberingAfterBreak="0">
     <w:nsid w:val="7A5901C9"/>
     <w:multiLevelType w:val="hybridMultilevel"/>
     <w:tmpl w:val="404E641E"/>
@@ -356,11 +1293,109 @@
       </w:rPr>
     </w:lvl>
   </w:abstractNum>
+  <w:abstractNum w:abstractNumId="4" w15:restartNumberingAfterBreak="0">
+    <w:nsid w:val="7EDB74F7"/>
+    <w:multiLevelType w:val="hybridMultilevel"/>
+    <w:tmpl w:val="CC5437E0"/>
+    <w:lvl w:ilvl="0" w:tplc="0409000F">
+      <w:start w:val="1"/>
+      <w:numFmt w:val="decimal"/>
+      <w:lvlText w:val="%1."/>
+      <w:lvlJc w:val="left"/>
+      <w:pPr>
+        <w:ind w:left="720" w:hanging="360"/>
+      </w:pPr>
+      <w:rPr>
+        <w:rFonts w:hint="default"/>
+      </w:rPr>
+    </w:lvl>
+    <w:lvl w:ilvl="1" w:tplc="04090019" w:tentative="1">
+      <w:start w:val="1"/>
+      <w:numFmt w:val="lowerLetter"/>
+      <w:lvlText w:val="%2."/>
+      <w:lvlJc w:val="left"/>
+      <w:pPr>
+        <w:ind w:left="1440" w:hanging="360"/>
+      </w:pPr>
+    </w:lvl>
+    <w:lvl w:ilvl="2" w:tplc="0409001B" w:tentative="1">
+      <w:start w:val="1"/>
+      <w:numFmt w:val="lowerRoman"/>
+      <w:lvlText w:val="%3."/>
+      <w:lvlJc w:val="right"/>
+      <w:pPr>
+        <w:ind w:left="2160" w:hanging="180"/>
+      </w:pPr>
+    </w:lvl>
+    <w:lvl w:ilvl="3" w:tplc="0409000F" w:tentative="1">
+      <w:start w:val="1"/>
+      <w:numFmt w:val="decimal"/>
+      <w:lvlText w:val="%4."/>
+      <w:lvlJc w:val="left"/>
+      <w:pPr>
+        <w:ind w:left="2880" w:hanging="360"/>
+      </w:pPr>
+    </w:lvl>
+    <w:lvl w:ilvl="4" w:tplc="04090019" w:tentative="1">
+      <w:start w:val="1"/>
+      <w:numFmt w:val="lowerLetter"/>
+      <w:lvlText w:val="%5."/>
+      <w:lvlJc w:val="left"/>
+      <w:pPr>
+        <w:ind w:left="3600" w:hanging="360"/>
+      </w:pPr>
+    </w:lvl>
+    <w:lvl w:ilvl="5" w:tplc="0409001B" w:tentative="1">
+      <w:start w:val="1"/>
+      <w:numFmt w:val="lowerRoman"/>
+      <w:lvlText w:val="%6."/>
+      <w:lvlJc w:val="right"/>
+      <w:pPr>
+        <w:ind w:left="4320" w:hanging="180"/>
+      </w:pPr>
+    </w:lvl>
+    <w:lvl w:ilvl="6" w:tplc="0409000F" w:tentative="1">
+      <w:start w:val="1"/>
+      <w:numFmt w:val="decimal"/>
+      <w:lvlText w:val="%7."/>
+      <w:lvlJc w:val="left"/>
+      <w:pPr>
+        <w:ind w:left="5040" w:hanging="360"/>
+      </w:pPr>
+    </w:lvl>
+    <w:lvl w:ilvl="7" w:tplc="04090019" w:tentative="1">
+      <w:start w:val="1"/>
+      <w:numFmt w:val="lowerLetter"/>
+      <w:lvlText w:val="%8."/>
+      <w:lvlJc w:val="left"/>
+      <w:pPr>
+        <w:ind w:left="5760" w:hanging="360"/>
+      </w:pPr>
+    </w:lvl>
+    <w:lvl w:ilvl="8" w:tplc="0409001B" w:tentative="1">
+      <w:start w:val="1"/>
+      <w:numFmt w:val="lowerRoman"/>
+      <w:lvlText w:val="%9."/>
+      <w:lvlJc w:val="right"/>
+      <w:pPr>
+        <w:ind w:left="6480" w:hanging="180"/>
+      </w:pPr>
+    </w:lvl>
+  </w:abstractNum>
   <w:num w:numId="1">
-    <w:abstractNumId w:val="1"/>
+    <w:abstractNumId w:val="3"/>
   </w:num>
   <w:num w:numId="2">
     <w:abstractNumId w:val="0"/>
+  </w:num>
+  <w:num w:numId="3">
+    <w:abstractNumId w:val="1"/>
+  </w:num>
+  <w:num w:numId="4">
+    <w:abstractNumId w:val="2"/>
+  </w:num>
+  <w:num w:numId="5">
+    <w:abstractNumId w:val="4"/>
   </w:num>
 </w:numbering>
 </file>
@@ -1310,4 +2345,16 @@
     </a:ext>
   </a:extLst>
 </a:theme>
+</file>
+
+<file path=customXml/item1.xml><?xml version="1.0" encoding="utf-8"?>
+<b:Sources xmlns:b="http://schemas.openxmlformats.org/officeDocument/2006/bibliography" xmlns="http://schemas.openxmlformats.org/officeDocument/2006/bibliography" SelectedStyle="\APASixthEditionOfficeOnline.xsl" StyleName="APA" Version="6"/>
+</file>
+
+<file path=customXml/itemProps1.xml><?xml version="1.0" encoding="utf-8"?>
+<ds:datastoreItem xmlns:ds="http://schemas.openxmlformats.org/officeDocument/2006/customXml" ds:itemID="{5599B977-5F78-4D06-A1F5-DDC127EE03C1}">
+  <ds:schemaRefs>
+    <ds:schemaRef ds:uri="http://schemas.openxmlformats.org/officeDocument/2006/bibliography"/>
+  </ds:schemaRefs>
+</ds:datastoreItem>
 </file>
</xml_diff>

<commit_message>
*overdrachts document en stap voor stap uitleg -handleiding en modellist
</commit_message>
<xml_diff>
--- a/OverdrachtsDocment.docx
+++ b/OverdrachtsDocment.docx
@@ -4,42 +4,57 @@
   <w:body>
     <w:p>
       <w:pPr>
-        <w:pStyle w:val="Titel"/>
-        <w:rPr>
-          <w:rFonts w:ascii="Arial" w:hAnsi="Arial" w:cs="Arial"/>
-          <w:color w:val="2F5496" w:themeColor="accent1" w:themeShade="BF"/>
-          <w:spacing w:val="0"/>
-          <w:kern w:val="0"/>
-          <w:sz w:val="32"/>
-          <w:szCs w:val="32"/>
-          <w:lang w:eastAsia="nl-NL"/>
-        </w:rPr>
-      </w:pPr>
-      <w:r>
-        <w:rPr>
-          <w:rFonts w:ascii="Arial" w:hAnsi="Arial" w:cs="Arial"/>
-        </w:rPr>
-        <w:t>Overdracht Document</w:t>
-      </w:r>
-    </w:p>
-    <w:p>
-      <w:pPr>
-        <w:rPr>
-          <w:lang w:eastAsia="nl-NL"/>
-        </w:rPr>
-      </w:pPr>
-    </w:p>
-    <w:p>
-      <w:pPr>
-        <w:pStyle w:val="Kop1"/>
-        <w:rPr>
-          <w:rFonts w:ascii="Arial" w:hAnsi="Arial" w:cs="Arial"/>
-          <w:lang w:eastAsia="nl-NL"/>
-        </w:rPr>
-      </w:pPr>
-      <w:r>
-        <w:rPr>
-          <w:rFonts w:ascii="Arial" w:hAnsi="Arial" w:cs="Arial"/>
+        <w:spacing w:after="0" w:line="240" w:lineRule="auto"/>
+        <w:rPr>
+          <w:rFonts w:ascii="Times New Roman" w:eastAsia="Times New Roman" w:hAnsi="Times New Roman" w:cs="Times New Roman"/>
+          <w:szCs w:val="24"/>
+          <w:lang w:eastAsia="nl-NL"/>
+        </w:rPr>
+      </w:pPr>
+      <w:r>
+        <w:rPr>
+          <w:rFonts w:eastAsia="Times New Roman"/>
+          <w:color w:val="000000"/>
+          <w:sz w:val="72"/>
+          <w:szCs w:val="72"/>
+          <w:lang w:eastAsia="nl-NL"/>
+        </w:rPr>
+        <w:t>Overdrachtsdocument</w:t>
+      </w:r>
+    </w:p>
+    <w:p>
+      <w:pPr>
+        <w:spacing w:after="0" w:line="240" w:lineRule="auto"/>
+        <w:rPr>
+          <w:rFonts w:ascii="Times New Roman" w:eastAsia="Times New Roman" w:hAnsi="Times New Roman" w:cs="Times New Roman"/>
+          <w:szCs w:val="24"/>
+          <w:lang w:eastAsia="nl-NL"/>
+        </w:rPr>
+      </w:pPr>
+    </w:p>
+    <w:p>
+      <w:pPr>
+        <w:spacing w:before="480" w:after="120" w:line="240" w:lineRule="auto"/>
+        <w:outlineLvl w:val="0"/>
+        <w:rPr>
+          <w:rFonts w:ascii="Times New Roman" w:eastAsia="Times New Roman" w:hAnsi="Times New Roman" w:cs="Times New Roman"/>
+          <w:b/>
+          <w:bCs/>
+          <w:kern w:val="36"/>
+          <w:sz w:val="48"/>
+          <w:szCs w:val="48"/>
+          <w:lang w:eastAsia="nl-NL"/>
+        </w:rPr>
+      </w:pPr>
+      <w:r>
+        <w:rPr>
+          <w:rFonts w:eastAsia="Times New Roman"/>
+          <w:b/>
+          <w:bCs/>
+          <w:color w:val="000000"/>
+          <w:kern w:val="36"/>
+          <w:sz w:val="46"/>
+          <w:szCs w:val="46"/>
           <w:lang w:eastAsia="nl-NL"/>
         </w:rPr>
         <w:t>Ons idee</w:t>
@@ -47,12 +62,18 @@
     </w:p>
     <w:p>
       <w:pPr>
-        <w:rPr>
-          <w:lang w:eastAsia="nl-NL"/>
-        </w:rPr>
-      </w:pPr>
-      <w:r>
-        <w:rPr>
+        <w:spacing w:after="0" w:line="240" w:lineRule="auto"/>
+        <w:rPr>
+          <w:rFonts w:ascii="Times New Roman" w:eastAsia="Times New Roman" w:hAnsi="Times New Roman" w:cs="Times New Roman"/>
+          <w:szCs w:val="24"/>
+          <w:lang w:eastAsia="nl-NL"/>
+        </w:rPr>
+      </w:pPr>
+      <w:r>
+        <w:rPr>
+          <w:rFonts w:eastAsia="Times New Roman"/>
+          <w:color w:val="000000"/>
+          <w:sz w:val="22"/>
           <w:lang w:eastAsia="nl-NL"/>
         </w:rPr>
         <w:t>Ons idee van het spel is om een vr game te maken waar je een robot samenstelt die een code geeft voor een koffer in de escaperoom, door gebruik van vr en een handleiding. De robot bouwen is een soort IKEA product je krijgt een simpele handleiding die je alle details geeft van het bouwen van de robot. Je moet bijvoorbeeld lichaamsdelen verbinden, kabels verbinden en de robot her programmeren door codes te gebruiken.</w:t>
@@ -60,146 +81,1508 @@
     </w:p>
     <w:p>
       <w:pPr>
-        <w:pStyle w:val="Kop1"/>
-        <w:rPr>
-          <w:rFonts w:ascii="Arial" w:hAnsi="Arial" w:cs="Arial"/>
-          <w:lang w:eastAsia="nl-NL"/>
-        </w:rPr>
-      </w:pPr>
-      <w:r>
-        <w:rPr>
-          <w:rFonts w:ascii="Arial" w:hAnsi="Arial" w:cs="Arial"/>
+        <w:spacing w:before="480" w:after="120" w:line="240" w:lineRule="auto"/>
+        <w:outlineLvl w:val="0"/>
+        <w:rPr>
+          <w:rFonts w:ascii="Times New Roman" w:eastAsia="Times New Roman" w:hAnsi="Times New Roman" w:cs="Times New Roman"/>
+          <w:b/>
+          <w:bCs/>
+          <w:kern w:val="36"/>
+          <w:sz w:val="48"/>
+          <w:szCs w:val="48"/>
+          <w:lang w:eastAsia="nl-NL"/>
+        </w:rPr>
+      </w:pPr>
+      <w:r>
+        <w:rPr>
+          <w:rFonts w:eastAsia="Times New Roman"/>
+          <w:b/>
+          <w:bCs/>
+          <w:color w:val="000000"/>
+          <w:kern w:val="36"/>
+          <w:sz w:val="46"/>
+          <w:szCs w:val="46"/>
           <w:lang w:eastAsia="nl-NL"/>
         </w:rPr>
         <w:t>Wat er nog moet gedaan worden</w:t>
       </w:r>
     </w:p>
     <w:p>
-      <w:r>
+      <w:pPr>
+        <w:spacing w:after="0" w:line="240" w:lineRule="auto"/>
+        <w:rPr>
+          <w:rFonts w:ascii="Times New Roman" w:eastAsia="Times New Roman" w:hAnsi="Times New Roman" w:cs="Times New Roman"/>
+          <w:szCs w:val="24"/>
+          <w:lang w:eastAsia="nl-NL"/>
+        </w:rPr>
+      </w:pPr>
+      <w:r>
+        <w:rPr>
+          <w:rFonts w:eastAsia="Times New Roman"/>
+          <w:color w:val="000000"/>
+          <w:sz w:val="22"/>
+          <w:lang w:eastAsia="nl-NL"/>
+        </w:rPr>
         <w:t>-Een betere robot model moet er gemaakt worden</w:t>
       </w:r>
     </w:p>
     <w:p>
-      <w:r>
+      <w:pPr>
+        <w:spacing w:after="0" w:line="240" w:lineRule="auto"/>
+        <w:rPr>
+          <w:rFonts w:ascii="Times New Roman" w:eastAsia="Times New Roman" w:hAnsi="Times New Roman" w:cs="Times New Roman"/>
+          <w:szCs w:val="24"/>
+          <w:lang w:eastAsia="nl-NL"/>
+        </w:rPr>
+      </w:pPr>
+      <w:r>
+        <w:rPr>
+          <w:rFonts w:eastAsia="Times New Roman"/>
+          <w:color w:val="000000"/>
+          <w:sz w:val="22"/>
+          <w:lang w:eastAsia="nl-NL"/>
+        </w:rPr>
         <w:t xml:space="preserve">-De robot moet nog </w:t>
       </w:r>
       <w:proofErr w:type="spellStart"/>
       <w:r>
-        <w:t>getextured</w:t>
-      </w:r>
-      <w:proofErr w:type="spellEnd"/>
-      <w:r>
+        <w:rPr>
+          <w:rFonts w:eastAsia="Times New Roman"/>
+          <w:color w:val="000000"/>
+          <w:sz w:val="22"/>
+          <w:lang w:eastAsia="nl-NL"/>
+        </w:rPr>
+        <w:t>getextureerd</w:t>
+      </w:r>
+      <w:proofErr w:type="spellEnd"/>
+      <w:r>
+        <w:rPr>
+          <w:rFonts w:eastAsia="Times New Roman"/>
+          <w:color w:val="000000"/>
+          <w:sz w:val="22"/>
+          <w:lang w:eastAsia="nl-NL"/>
+        </w:rPr>
         <w:t xml:space="preserve"> worden</w:t>
       </w:r>
     </w:p>
     <w:p>
-      <w:r>
-        <w:t>-</w:t>
-      </w:r>
-      <w:r>
-        <w:t xml:space="preserve">Er kunnen meer puzzels worden </w:t>
-      </w:r>
-      <w:proofErr w:type="spellStart"/>
-      <w:r>
+      <w:pPr>
+        <w:spacing w:after="0" w:line="240" w:lineRule="auto"/>
+        <w:rPr>
+          <w:rFonts w:ascii="Times New Roman" w:eastAsia="Times New Roman" w:hAnsi="Times New Roman" w:cs="Times New Roman"/>
+          <w:szCs w:val="24"/>
+          <w:lang w:eastAsia="nl-NL"/>
+        </w:rPr>
+      </w:pPr>
+      <w:r>
+        <w:rPr>
+          <w:rFonts w:eastAsia="Times New Roman"/>
+          <w:color w:val="000000"/>
+          <w:sz w:val="22"/>
+          <w:lang w:eastAsia="nl-NL"/>
+        </w:rPr>
+        <w:t xml:space="preserve">-Er kunnen meer puzzels worden </w:t>
+      </w:r>
+      <w:proofErr w:type="spellStart"/>
+      <w:r>
+        <w:rPr>
+          <w:rFonts w:eastAsia="Times New Roman"/>
+          <w:color w:val="000000"/>
+          <w:sz w:val="22"/>
+          <w:lang w:eastAsia="nl-NL"/>
+        </w:rPr>
         <w:t>gedesigned</w:t>
       </w:r>
       <w:proofErr w:type="spellEnd"/>
-      <w:r>
+    </w:p>
+    <w:p>
+      <w:pPr>
+        <w:spacing w:before="480" w:after="120" w:line="240" w:lineRule="auto"/>
+        <w:outlineLvl w:val="0"/>
+        <w:rPr>
+          <w:rFonts w:ascii="Times New Roman" w:eastAsia="Times New Roman" w:hAnsi="Times New Roman" w:cs="Times New Roman"/>
+          <w:b/>
+          <w:bCs/>
+          <w:kern w:val="36"/>
+          <w:sz w:val="48"/>
+          <w:szCs w:val="48"/>
+          <w:lang w:eastAsia="nl-NL"/>
+        </w:rPr>
+      </w:pPr>
+      <w:r>
+        <w:rPr>
+          <w:rFonts w:eastAsia="Times New Roman"/>
+          <w:b/>
+          <w:bCs/>
+          <w:color w:val="000000"/>
+          <w:kern w:val="36"/>
+          <w:sz w:val="46"/>
+          <w:szCs w:val="46"/>
+          <w:lang w:eastAsia="nl-NL"/>
+        </w:rPr>
+        <w:t>Game Scene</w:t>
+      </w:r>
+    </w:p>
+    <w:p>
+      <w:pPr>
+        <w:spacing w:after="0" w:line="240" w:lineRule="auto"/>
+        <w:rPr>
+          <w:rFonts w:ascii="Times New Roman" w:eastAsia="Times New Roman" w:hAnsi="Times New Roman" w:cs="Times New Roman"/>
+          <w:szCs w:val="24"/>
+          <w:lang w:eastAsia="nl-NL"/>
+        </w:rPr>
+      </w:pPr>
+      <w:r>
+        <w:rPr>
+          <w:rFonts w:eastAsia="Times New Roman"/>
+          <w:b/>
+          <w:bCs/>
+          <w:color w:val="000000"/>
+          <w:sz w:val="22"/>
+          <w:lang w:eastAsia="nl-NL"/>
+        </w:rPr>
+        <w:t>Muren</w:t>
+      </w:r>
+    </w:p>
+    <w:p>
+      <w:pPr>
+        <w:spacing w:after="0" w:line="240" w:lineRule="auto"/>
+        <w:rPr>
+          <w:rFonts w:ascii="Times New Roman" w:eastAsia="Times New Roman" w:hAnsi="Times New Roman" w:cs="Times New Roman"/>
+          <w:szCs w:val="24"/>
+          <w:lang w:eastAsia="nl-NL"/>
+        </w:rPr>
+      </w:pPr>
+      <w:r>
+        <w:rPr>
+          <w:rFonts w:eastAsia="Times New Roman"/>
+          <w:color w:val="000000"/>
+          <w:sz w:val="22"/>
+          <w:lang w:eastAsia="nl-NL"/>
+        </w:rPr>
+        <w:t>Het zijn een paar muren die een kamer maken in de scene.</w:t>
+      </w:r>
+    </w:p>
+    <w:p>
+      <w:pPr>
+        <w:spacing w:after="0" w:line="240" w:lineRule="auto"/>
+        <w:rPr>
+          <w:rFonts w:ascii="Times New Roman" w:eastAsia="Times New Roman" w:hAnsi="Times New Roman" w:cs="Times New Roman"/>
+          <w:szCs w:val="24"/>
+          <w:lang w:eastAsia="nl-NL"/>
+        </w:rPr>
+      </w:pPr>
+      <w:r>
+        <w:rPr>
+          <w:rFonts w:eastAsia="Times New Roman"/>
+          <w:b/>
+          <w:bCs/>
+          <w:color w:val="000000"/>
+          <w:sz w:val="22"/>
+          <w:lang w:eastAsia="nl-NL"/>
+        </w:rPr>
+        <w:t>Head/armen/</w:t>
+      </w:r>
+      <w:proofErr w:type="spellStart"/>
+      <w:r>
+        <w:rPr>
+          <w:rFonts w:eastAsia="Times New Roman"/>
+          <w:b/>
+          <w:bCs/>
+          <w:color w:val="000000"/>
+          <w:sz w:val="22"/>
+          <w:lang w:eastAsia="nl-NL"/>
+        </w:rPr>
+        <w:t>battery</w:t>
+      </w:r>
+      <w:proofErr w:type="spellEnd"/>
+    </w:p>
+    <w:p>
+      <w:pPr>
+        <w:spacing w:after="0" w:line="240" w:lineRule="auto"/>
+        <w:rPr>
+          <w:rFonts w:ascii="Times New Roman" w:eastAsia="Times New Roman" w:hAnsi="Times New Roman" w:cs="Times New Roman"/>
+          <w:szCs w:val="24"/>
+          <w:lang w:eastAsia="nl-NL"/>
+        </w:rPr>
+      </w:pPr>
+      <w:r>
+        <w:rPr>
+          <w:rFonts w:eastAsia="Times New Roman"/>
+          <w:color w:val="000000"/>
+          <w:sz w:val="22"/>
+          <w:lang w:eastAsia="nl-NL"/>
+        </w:rPr>
+        <w:t>Dit is een lichaamsdeel die je kan oppakken en mee kan bouwen.</w:t>
+      </w:r>
+    </w:p>
+    <w:p>
+      <w:pPr>
+        <w:spacing w:after="0" w:line="240" w:lineRule="auto"/>
+        <w:rPr>
+          <w:rFonts w:ascii="Times New Roman" w:eastAsia="Times New Roman" w:hAnsi="Times New Roman" w:cs="Times New Roman"/>
+          <w:szCs w:val="24"/>
+          <w:lang w:eastAsia="nl-NL"/>
+        </w:rPr>
+      </w:pPr>
+      <w:r>
+        <w:rPr>
+          <w:rFonts w:eastAsia="Times New Roman"/>
+          <w:b/>
+          <w:bCs/>
+          <w:color w:val="000000"/>
+          <w:sz w:val="22"/>
+          <w:lang w:eastAsia="nl-NL"/>
+        </w:rPr>
+        <w:t>lever</w:t>
+      </w:r>
+    </w:p>
+    <w:p>
+      <w:pPr>
+        <w:spacing w:after="0" w:line="240" w:lineRule="auto"/>
+        <w:rPr>
+          <w:rFonts w:ascii="Times New Roman" w:eastAsia="Times New Roman" w:hAnsi="Times New Roman" w:cs="Times New Roman"/>
+          <w:szCs w:val="24"/>
+          <w:lang w:eastAsia="nl-NL"/>
+        </w:rPr>
+      </w:pPr>
+      <w:r>
+        <w:rPr>
+          <w:rFonts w:eastAsia="Times New Roman"/>
+          <w:color w:val="000000"/>
+          <w:sz w:val="22"/>
+          <w:lang w:eastAsia="nl-NL"/>
+        </w:rPr>
+        <w:t>Met dit object kan de robot worden omgedraaid. hierdoor kan je aan de andere kant van de robot werken.</w:t>
+      </w:r>
+    </w:p>
+    <w:p>
+      <w:pPr>
+        <w:spacing w:after="0" w:line="240" w:lineRule="auto"/>
+        <w:rPr>
+          <w:rFonts w:ascii="Times New Roman" w:eastAsia="Times New Roman" w:hAnsi="Times New Roman" w:cs="Times New Roman"/>
+          <w:szCs w:val="24"/>
+          <w:lang w:eastAsia="nl-NL"/>
+        </w:rPr>
+      </w:pPr>
+      <w:r>
+        <w:rPr>
+          <w:rFonts w:eastAsia="Times New Roman"/>
+          <w:b/>
+          <w:bCs/>
+          <w:color w:val="000000"/>
+          <w:sz w:val="22"/>
+          <w:lang w:eastAsia="nl-NL"/>
+        </w:rPr>
+        <w:t>Robot</w:t>
+      </w:r>
+    </w:p>
+    <w:p>
+      <w:pPr>
+        <w:spacing w:after="0" w:line="240" w:lineRule="auto"/>
+        <w:rPr>
+          <w:rFonts w:ascii="Times New Roman" w:eastAsia="Times New Roman" w:hAnsi="Times New Roman" w:cs="Times New Roman"/>
+          <w:szCs w:val="24"/>
+          <w:lang w:eastAsia="nl-NL"/>
+        </w:rPr>
+      </w:pPr>
+      <w:r>
+        <w:rPr>
+          <w:rFonts w:eastAsia="Times New Roman"/>
+          <w:color w:val="000000"/>
+          <w:sz w:val="22"/>
+          <w:lang w:eastAsia="nl-NL"/>
+        </w:rPr>
+        <w:t xml:space="preserve">de robot bestaat uit meerdere </w:t>
+      </w:r>
+      <w:proofErr w:type="spellStart"/>
+      <w:r>
+        <w:rPr>
+          <w:rFonts w:eastAsia="Times New Roman"/>
+          <w:color w:val="000000"/>
+          <w:sz w:val="22"/>
+          <w:lang w:eastAsia="nl-NL"/>
+        </w:rPr>
+        <w:t>childs</w:t>
+      </w:r>
+      <w:proofErr w:type="spellEnd"/>
+      <w:r>
+        <w:rPr>
+          <w:rFonts w:eastAsia="Times New Roman"/>
+          <w:color w:val="000000"/>
+          <w:sz w:val="22"/>
+          <w:lang w:eastAsia="nl-NL"/>
+        </w:rPr>
+        <w:t xml:space="preserve"> deze bestaan uit de snapping points en de “inputstuff” bij deze snapping points kunnen de lichaamsdelen mee worden verbonden worden. de “inputstuff” wordt gebruikt om een code in te typen op de robot waardoor je een code krijgt die je kan gebruiken in de echte escape room.</w:t>
+      </w:r>
+    </w:p>
+    <w:p>
+      <w:pPr>
+        <w:spacing w:after="0" w:line="240" w:lineRule="auto"/>
+        <w:rPr>
+          <w:rFonts w:ascii="Times New Roman" w:eastAsia="Times New Roman" w:hAnsi="Times New Roman" w:cs="Times New Roman"/>
+          <w:szCs w:val="24"/>
+          <w:lang w:eastAsia="nl-NL"/>
+        </w:rPr>
+      </w:pPr>
+      <w:proofErr w:type="spellStart"/>
+      <w:r>
+        <w:rPr>
+          <w:rFonts w:eastAsia="Times New Roman"/>
+          <w:b/>
+          <w:bCs/>
+          <w:color w:val="000000"/>
+          <w:sz w:val="22"/>
+          <w:lang w:eastAsia="nl-NL"/>
+        </w:rPr>
+        <w:t>Lights</w:t>
+      </w:r>
+      <w:proofErr w:type="spellEnd"/>
+    </w:p>
+    <w:p>
+      <w:pPr>
+        <w:spacing w:after="0" w:line="240" w:lineRule="auto"/>
+        <w:rPr>
+          <w:rFonts w:ascii="Times New Roman" w:eastAsia="Times New Roman" w:hAnsi="Times New Roman" w:cs="Times New Roman"/>
+          <w:szCs w:val="24"/>
+          <w:lang w:eastAsia="nl-NL"/>
+        </w:rPr>
+      </w:pPr>
+      <w:r>
+        <w:rPr>
+          <w:rFonts w:eastAsia="Times New Roman"/>
+          <w:color w:val="000000"/>
+          <w:sz w:val="22"/>
+          <w:lang w:eastAsia="nl-NL"/>
+        </w:rPr>
+        <w:t xml:space="preserve">hier zijn een paar </w:t>
+      </w:r>
+      <w:proofErr w:type="spellStart"/>
+      <w:r>
+        <w:rPr>
+          <w:rFonts w:eastAsia="Times New Roman"/>
+          <w:color w:val="000000"/>
+          <w:sz w:val="22"/>
+          <w:lang w:eastAsia="nl-NL"/>
+        </w:rPr>
+        <w:t>child</w:t>
+      </w:r>
+      <w:proofErr w:type="spellEnd"/>
+      <w:r>
+        <w:rPr>
+          <w:rFonts w:eastAsia="Times New Roman"/>
+          <w:color w:val="000000"/>
+          <w:sz w:val="22"/>
+          <w:lang w:eastAsia="nl-NL"/>
+        </w:rPr>
         <w:t xml:space="preserve"> </w:t>
       </w:r>
-    </w:p>
-    <w:p>
-      <w:pPr>
-        <w:pStyle w:val="Kop1"/>
-        <w:rPr>
-          <w:rFonts w:ascii="Arial" w:hAnsi="Arial" w:cs="Arial"/>
-        </w:rPr>
-      </w:pPr>
-      <w:r>
-        <w:rPr>
-          <w:rFonts w:ascii="Arial" w:hAnsi="Arial" w:cs="Arial"/>
-        </w:rPr>
-        <w:t>Game Scene</w:t>
-      </w:r>
-    </w:p>
-    <w:p>
-      <w:r>
-        <w:t>ik denk dat Sep en Jari dit jammer genoeg moeten doen</w:t>
-      </w:r>
-      <w:r>
-        <w:t>////////////////////////////</w:t>
-      </w:r>
-      <w:bookmarkStart w:id="0" w:name="_GoBack"/>
-      <w:bookmarkEnd w:id="0"/>
-    </w:p>
-    <w:p>
-      <w:pPr>
-        <w:pStyle w:val="Kop1"/>
-        <w:rPr>
-          <w:rFonts w:ascii="Arial" w:hAnsi="Arial" w:cs="Arial"/>
-        </w:rPr>
-      </w:pPr>
-      <w:r>
-        <w:rPr>
-          <w:rFonts w:ascii="Arial" w:hAnsi="Arial" w:cs="Arial"/>
+      <w:proofErr w:type="spellStart"/>
+      <w:r>
+        <w:rPr>
+          <w:rFonts w:eastAsia="Times New Roman"/>
+          <w:color w:val="000000"/>
+          <w:sz w:val="22"/>
+          <w:lang w:eastAsia="nl-NL"/>
+        </w:rPr>
+        <w:t>objects</w:t>
+      </w:r>
+      <w:proofErr w:type="spellEnd"/>
+      <w:r>
+        <w:rPr>
+          <w:rFonts w:eastAsia="Times New Roman"/>
+          <w:color w:val="000000"/>
+          <w:sz w:val="22"/>
+          <w:lang w:eastAsia="nl-NL"/>
+        </w:rPr>
+        <w:t xml:space="preserve"> die de scene verlichten.</w:t>
+      </w:r>
+    </w:p>
+    <w:p>
+      <w:pPr>
+        <w:spacing w:after="0" w:line="240" w:lineRule="auto"/>
+        <w:rPr>
+          <w:rFonts w:ascii="Times New Roman" w:eastAsia="Times New Roman" w:hAnsi="Times New Roman" w:cs="Times New Roman"/>
+          <w:szCs w:val="24"/>
+          <w:lang w:eastAsia="nl-NL"/>
+        </w:rPr>
+      </w:pPr>
+      <w:r>
+        <w:rPr>
+          <w:rFonts w:eastAsia="Times New Roman"/>
+          <w:b/>
+          <w:bCs/>
+          <w:color w:val="000000"/>
+          <w:sz w:val="22"/>
+          <w:lang w:eastAsia="nl-NL"/>
+        </w:rPr>
+        <w:t>Submenu canvas</w:t>
+      </w:r>
+    </w:p>
+    <w:p>
+      <w:pPr>
+        <w:spacing w:after="0" w:line="240" w:lineRule="auto"/>
+        <w:rPr>
+          <w:rFonts w:ascii="Times New Roman" w:eastAsia="Times New Roman" w:hAnsi="Times New Roman" w:cs="Times New Roman"/>
+          <w:szCs w:val="24"/>
+          <w:lang w:eastAsia="nl-NL"/>
+        </w:rPr>
+      </w:pPr>
+      <w:r>
+        <w:rPr>
+          <w:rFonts w:eastAsia="Times New Roman"/>
+          <w:color w:val="000000"/>
+          <w:sz w:val="22"/>
+          <w:lang w:eastAsia="nl-NL"/>
+        </w:rPr>
+        <w:t xml:space="preserve">is een canvas waar pas </w:t>
+      </w:r>
+      <w:proofErr w:type="spellStart"/>
+      <w:r>
+        <w:rPr>
+          <w:rFonts w:eastAsia="Times New Roman"/>
+          <w:color w:val="000000"/>
+          <w:sz w:val="22"/>
+          <w:lang w:eastAsia="nl-NL"/>
+        </w:rPr>
+        <w:t>childs</w:t>
+      </w:r>
+      <w:proofErr w:type="spellEnd"/>
+      <w:r>
+        <w:rPr>
+          <w:rFonts w:eastAsia="Times New Roman"/>
+          <w:color w:val="000000"/>
+          <w:sz w:val="22"/>
+          <w:lang w:eastAsia="nl-NL"/>
+        </w:rPr>
+        <w:t xml:space="preserve"> in komen wanneer de game begint. deze </w:t>
+      </w:r>
+      <w:proofErr w:type="spellStart"/>
+      <w:r>
+        <w:rPr>
+          <w:rFonts w:eastAsia="Times New Roman"/>
+          <w:color w:val="000000"/>
+          <w:sz w:val="22"/>
+          <w:lang w:eastAsia="nl-NL"/>
+        </w:rPr>
+        <w:t>childs</w:t>
+      </w:r>
+      <w:proofErr w:type="spellEnd"/>
+      <w:r>
+        <w:rPr>
+          <w:rFonts w:eastAsia="Times New Roman"/>
+          <w:color w:val="000000"/>
+          <w:sz w:val="22"/>
+          <w:lang w:eastAsia="nl-NL"/>
+        </w:rPr>
+        <w:t xml:space="preserve"> zijn de werkende apps </w:t>
+      </w:r>
+      <w:proofErr w:type="spellStart"/>
+      <w:r>
+        <w:rPr>
+          <w:rFonts w:eastAsia="Times New Roman"/>
+          <w:color w:val="000000"/>
+          <w:sz w:val="22"/>
+          <w:lang w:eastAsia="nl-NL"/>
+        </w:rPr>
+        <w:t>robobuilder</w:t>
+      </w:r>
+      <w:proofErr w:type="spellEnd"/>
+      <w:r>
+        <w:rPr>
+          <w:rFonts w:eastAsia="Times New Roman"/>
+          <w:color w:val="000000"/>
+          <w:sz w:val="22"/>
+          <w:lang w:eastAsia="nl-NL"/>
+        </w:rPr>
+        <w:t xml:space="preserve">, timer, </w:t>
+      </w:r>
+      <w:proofErr w:type="spellStart"/>
+      <w:r>
+        <w:rPr>
+          <w:rFonts w:eastAsia="Times New Roman"/>
+          <w:color w:val="000000"/>
+          <w:sz w:val="22"/>
+          <w:lang w:eastAsia="nl-NL"/>
+        </w:rPr>
+        <w:t>notepad</w:t>
+      </w:r>
+      <w:proofErr w:type="spellEnd"/>
+      <w:r>
+        <w:rPr>
+          <w:rFonts w:eastAsia="Times New Roman"/>
+          <w:color w:val="000000"/>
+          <w:sz w:val="22"/>
+          <w:lang w:eastAsia="nl-NL"/>
+        </w:rPr>
+        <w:t xml:space="preserve"> en rekenmachine. als er in game wordt geklikt op de app icoon wordt de app </w:t>
+      </w:r>
+      <w:proofErr w:type="spellStart"/>
+      <w:r>
+        <w:rPr>
+          <w:rFonts w:eastAsia="Times New Roman"/>
+          <w:color w:val="000000"/>
+          <w:sz w:val="22"/>
+          <w:lang w:eastAsia="nl-NL"/>
+        </w:rPr>
+        <w:t>active</w:t>
+      </w:r>
+      <w:proofErr w:type="spellEnd"/>
+      <w:r>
+        <w:rPr>
+          <w:rFonts w:eastAsia="Times New Roman"/>
+          <w:color w:val="000000"/>
+          <w:sz w:val="22"/>
+          <w:lang w:eastAsia="nl-NL"/>
+        </w:rPr>
+        <w:t xml:space="preserve"> gezet. en komt de app naar voren. als je dan app uitzet blijft het gameobject </w:t>
+      </w:r>
+      <w:proofErr w:type="spellStart"/>
+      <w:r>
+        <w:rPr>
+          <w:rFonts w:eastAsia="Times New Roman"/>
+          <w:color w:val="000000"/>
+          <w:sz w:val="22"/>
+          <w:lang w:eastAsia="nl-NL"/>
+        </w:rPr>
+        <w:t>nogsteeds</w:t>
+      </w:r>
+      <w:proofErr w:type="spellEnd"/>
+      <w:r>
+        <w:rPr>
+          <w:rFonts w:eastAsia="Times New Roman"/>
+          <w:color w:val="000000"/>
+          <w:sz w:val="22"/>
+          <w:lang w:eastAsia="nl-NL"/>
+        </w:rPr>
+        <w:t xml:space="preserve"> aan.</w:t>
+      </w:r>
+    </w:p>
+    <w:p>
+      <w:pPr>
+        <w:spacing w:after="0" w:line="240" w:lineRule="auto"/>
+        <w:rPr>
+          <w:rFonts w:ascii="Times New Roman" w:eastAsia="Times New Roman" w:hAnsi="Times New Roman" w:cs="Times New Roman"/>
+          <w:szCs w:val="24"/>
+          <w:lang w:eastAsia="nl-NL"/>
+        </w:rPr>
+      </w:pPr>
+      <w:r>
+        <w:rPr>
+          <w:rFonts w:eastAsia="Times New Roman"/>
+          <w:b/>
+          <w:bCs/>
+          <w:color w:val="000000"/>
+          <w:sz w:val="22"/>
+          <w:lang w:eastAsia="nl-NL"/>
+        </w:rPr>
+        <w:t>Operating system</w:t>
+      </w:r>
+    </w:p>
+    <w:p>
+      <w:pPr>
+        <w:spacing w:after="0" w:line="240" w:lineRule="auto"/>
+        <w:rPr>
+          <w:rFonts w:ascii="Times New Roman" w:eastAsia="Times New Roman" w:hAnsi="Times New Roman" w:cs="Times New Roman"/>
+          <w:szCs w:val="24"/>
+          <w:lang w:eastAsia="nl-NL"/>
+        </w:rPr>
+      </w:pPr>
+      <w:r>
+        <w:rPr>
+          <w:rFonts w:eastAsia="Times New Roman"/>
+          <w:color w:val="000000"/>
+          <w:sz w:val="22"/>
+          <w:lang w:eastAsia="nl-NL"/>
+        </w:rPr>
+        <w:t xml:space="preserve">de operating system heeft als </w:t>
+      </w:r>
+      <w:proofErr w:type="spellStart"/>
+      <w:r>
+        <w:rPr>
+          <w:rFonts w:eastAsia="Times New Roman"/>
+          <w:color w:val="000000"/>
+          <w:sz w:val="22"/>
+          <w:lang w:eastAsia="nl-NL"/>
+        </w:rPr>
+        <w:t>child</w:t>
+      </w:r>
+      <w:proofErr w:type="spellEnd"/>
+      <w:r>
+        <w:rPr>
+          <w:rFonts w:eastAsia="Times New Roman"/>
+          <w:color w:val="000000"/>
+          <w:sz w:val="22"/>
+          <w:lang w:eastAsia="nl-NL"/>
+        </w:rPr>
+        <w:t xml:space="preserve"> de apps in deze apps. kan je toegang krijgen tot verschillende apps. deze apps zitten in de </w:t>
+      </w:r>
+      <w:proofErr w:type="spellStart"/>
+      <w:r>
+        <w:rPr>
+          <w:rFonts w:eastAsia="Times New Roman"/>
+          <w:color w:val="000000"/>
+          <w:sz w:val="22"/>
+          <w:lang w:eastAsia="nl-NL"/>
+        </w:rPr>
+        <w:t>childs</w:t>
+      </w:r>
+      <w:proofErr w:type="spellEnd"/>
+      <w:r>
+        <w:rPr>
+          <w:rFonts w:eastAsia="Times New Roman"/>
+          <w:color w:val="000000"/>
+          <w:sz w:val="22"/>
+          <w:lang w:eastAsia="nl-NL"/>
+        </w:rPr>
+        <w:t xml:space="preserve"> Application-</w:t>
+      </w:r>
+      <w:proofErr w:type="spellStart"/>
+      <w:r>
+        <w:rPr>
+          <w:rFonts w:eastAsia="Times New Roman"/>
+          <w:color w:val="000000"/>
+          <w:sz w:val="22"/>
+          <w:lang w:eastAsia="nl-NL"/>
+        </w:rPr>
+        <w:t>Grid</w:t>
+      </w:r>
+      <w:proofErr w:type="spellEnd"/>
+      <w:r>
+        <w:rPr>
+          <w:rFonts w:eastAsia="Times New Roman"/>
+          <w:color w:val="000000"/>
+          <w:sz w:val="22"/>
+          <w:lang w:eastAsia="nl-NL"/>
+        </w:rPr>
+        <w:t xml:space="preserve"> en </w:t>
+      </w:r>
+      <w:proofErr w:type="spellStart"/>
+      <w:r>
+        <w:rPr>
+          <w:rFonts w:eastAsia="Times New Roman"/>
+          <w:color w:val="000000"/>
+          <w:sz w:val="22"/>
+          <w:lang w:eastAsia="nl-NL"/>
+        </w:rPr>
+        <w:t>Taskbar</w:t>
+      </w:r>
+      <w:proofErr w:type="spellEnd"/>
+      <w:r>
+        <w:rPr>
+          <w:rFonts w:eastAsia="Times New Roman"/>
+          <w:color w:val="000000"/>
+          <w:sz w:val="22"/>
+          <w:lang w:eastAsia="nl-NL"/>
+        </w:rPr>
+        <w:t xml:space="preserve"> de apps die in deze </w:t>
+      </w:r>
+      <w:proofErr w:type="spellStart"/>
+      <w:r>
+        <w:rPr>
+          <w:rFonts w:eastAsia="Times New Roman"/>
+          <w:color w:val="000000"/>
+          <w:sz w:val="22"/>
+          <w:lang w:eastAsia="nl-NL"/>
+        </w:rPr>
+        <w:t>child</w:t>
+      </w:r>
+      <w:proofErr w:type="spellEnd"/>
+      <w:r>
+        <w:rPr>
+          <w:rFonts w:eastAsia="Times New Roman"/>
+          <w:color w:val="000000"/>
+          <w:sz w:val="22"/>
+          <w:lang w:eastAsia="nl-NL"/>
+        </w:rPr>
+        <w:t xml:space="preserve"> zitten zijn de. </w:t>
+      </w:r>
+      <w:proofErr w:type="spellStart"/>
+      <w:r>
+        <w:rPr>
+          <w:rFonts w:eastAsia="Times New Roman"/>
+          <w:color w:val="000000"/>
+          <w:sz w:val="22"/>
+          <w:lang w:eastAsia="nl-NL"/>
+        </w:rPr>
+        <w:t>robobuilder</w:t>
+      </w:r>
+      <w:proofErr w:type="spellEnd"/>
+      <w:r>
+        <w:rPr>
+          <w:rFonts w:eastAsia="Times New Roman"/>
+          <w:color w:val="000000"/>
+          <w:sz w:val="22"/>
+          <w:lang w:eastAsia="nl-NL"/>
+        </w:rPr>
+        <w:t xml:space="preserve">, timer, </w:t>
+      </w:r>
+      <w:proofErr w:type="spellStart"/>
+      <w:r>
+        <w:rPr>
+          <w:rFonts w:eastAsia="Times New Roman"/>
+          <w:color w:val="000000"/>
+          <w:sz w:val="22"/>
+          <w:lang w:eastAsia="nl-NL"/>
+        </w:rPr>
+        <w:t>notepad</w:t>
+      </w:r>
+      <w:proofErr w:type="spellEnd"/>
+      <w:r>
+        <w:rPr>
+          <w:rFonts w:eastAsia="Times New Roman"/>
+          <w:color w:val="000000"/>
+          <w:sz w:val="22"/>
+          <w:lang w:eastAsia="nl-NL"/>
+        </w:rPr>
+        <w:t xml:space="preserve"> en rekenmachine deze apps spreken wel voor zichzelf behalve de </w:t>
+      </w:r>
+      <w:proofErr w:type="spellStart"/>
+      <w:r>
+        <w:rPr>
+          <w:rFonts w:eastAsia="Times New Roman"/>
+          <w:color w:val="000000"/>
+          <w:sz w:val="22"/>
+          <w:lang w:eastAsia="nl-NL"/>
+        </w:rPr>
+        <w:t>RoboBuilder</w:t>
+      </w:r>
+      <w:proofErr w:type="spellEnd"/>
+      <w:r>
+        <w:rPr>
+          <w:rFonts w:eastAsia="Times New Roman"/>
+          <w:color w:val="000000"/>
+          <w:sz w:val="22"/>
+          <w:lang w:eastAsia="nl-NL"/>
+        </w:rPr>
+        <w:t xml:space="preserve"> in deze app moet je een code invullen: 2425. met deze code open je het vr element van de game. wanneer de game begint wordt dit object verplaatst naar </w:t>
+      </w:r>
+      <w:proofErr w:type="spellStart"/>
+      <w:r>
+        <w:rPr>
+          <w:rFonts w:eastAsia="Times New Roman"/>
+          <w:color w:val="000000"/>
+          <w:sz w:val="22"/>
+          <w:lang w:eastAsia="nl-NL"/>
+        </w:rPr>
+        <w:t>DontDestroyOnLoad</w:t>
+      </w:r>
+      <w:proofErr w:type="spellEnd"/>
+      <w:r>
+        <w:rPr>
+          <w:rFonts w:eastAsia="Times New Roman"/>
+          <w:color w:val="000000"/>
+          <w:sz w:val="22"/>
+          <w:lang w:eastAsia="nl-NL"/>
+        </w:rPr>
+        <w:t xml:space="preserve"> in de </w:t>
+      </w:r>
+      <w:proofErr w:type="spellStart"/>
+      <w:r>
+        <w:rPr>
+          <w:rFonts w:eastAsia="Times New Roman"/>
+          <w:color w:val="000000"/>
+          <w:sz w:val="22"/>
+          <w:lang w:eastAsia="nl-NL"/>
+        </w:rPr>
+        <w:t>hierarchy</w:t>
+      </w:r>
+      <w:proofErr w:type="spellEnd"/>
+      <w:r>
+        <w:rPr>
+          <w:rFonts w:eastAsia="Times New Roman"/>
+          <w:color w:val="000000"/>
+          <w:sz w:val="22"/>
+          <w:lang w:eastAsia="nl-NL"/>
+        </w:rPr>
+        <w:t>.</w:t>
+      </w:r>
+    </w:p>
+    <w:p>
+      <w:pPr>
+        <w:spacing w:after="0" w:line="240" w:lineRule="auto"/>
+        <w:rPr>
+          <w:rFonts w:ascii="Times New Roman" w:eastAsia="Times New Roman" w:hAnsi="Times New Roman" w:cs="Times New Roman"/>
+          <w:szCs w:val="24"/>
+          <w:lang w:eastAsia="nl-NL"/>
+        </w:rPr>
+      </w:pPr>
+      <w:r>
+        <w:rPr>
+          <w:rFonts w:eastAsia="Times New Roman"/>
+          <w:b/>
+          <w:bCs/>
+          <w:color w:val="000000"/>
+          <w:sz w:val="22"/>
+          <w:lang w:eastAsia="nl-NL"/>
+        </w:rPr>
+        <w:t>Hintcanvas</w:t>
+      </w:r>
+    </w:p>
+    <w:p>
+      <w:pPr>
+        <w:spacing w:after="0" w:line="240" w:lineRule="auto"/>
+        <w:rPr>
+          <w:rFonts w:eastAsia="Times New Roman"/>
+          <w:color w:val="000000"/>
+          <w:sz w:val="22"/>
+          <w:lang w:eastAsia="nl-NL"/>
+        </w:rPr>
+      </w:pPr>
+      <w:r>
+        <w:rPr>
+          <w:rFonts w:eastAsia="Times New Roman"/>
+          <w:color w:val="000000"/>
+          <w:sz w:val="22"/>
+          <w:lang w:eastAsia="nl-NL"/>
+        </w:rPr>
+        <w:t>wordt niet gebruikt.</w:t>
+      </w:r>
+    </w:p>
+    <w:p>
+      <w:pPr>
+        <w:spacing w:after="0" w:line="240" w:lineRule="auto"/>
+        <w:rPr>
+          <w:rFonts w:ascii="Times New Roman" w:eastAsia="Times New Roman" w:hAnsi="Times New Roman" w:cs="Times New Roman"/>
+          <w:szCs w:val="24"/>
+          <w:lang w:eastAsia="nl-NL"/>
+        </w:rPr>
+      </w:pPr>
+    </w:p>
+    <w:p>
+      <w:pPr>
+        <w:spacing w:after="0" w:line="240" w:lineRule="auto"/>
+        <w:rPr>
+          <w:rFonts w:ascii="Times New Roman" w:eastAsia="Times New Roman" w:hAnsi="Times New Roman" w:cs="Times New Roman"/>
+          <w:szCs w:val="24"/>
+          <w:lang w:eastAsia="nl-NL"/>
+        </w:rPr>
+      </w:pPr>
+      <w:r>
+        <w:rPr>
+          <w:rFonts w:eastAsia="Times New Roman"/>
+          <w:b/>
+          <w:bCs/>
+          <w:color w:val="000000"/>
+          <w:sz w:val="22"/>
+          <w:lang w:eastAsia="nl-NL"/>
+        </w:rPr>
+        <w:lastRenderedPageBreak/>
+        <w:t>Environment</w:t>
+      </w:r>
+    </w:p>
+    <w:p>
+      <w:pPr>
+        <w:spacing w:after="0" w:line="240" w:lineRule="auto"/>
+        <w:rPr>
+          <w:rFonts w:ascii="Times New Roman" w:eastAsia="Times New Roman" w:hAnsi="Times New Roman" w:cs="Times New Roman"/>
+          <w:szCs w:val="24"/>
+          <w:lang w:eastAsia="nl-NL"/>
+        </w:rPr>
+      </w:pPr>
+      <w:r>
+        <w:rPr>
+          <w:rFonts w:eastAsia="Times New Roman"/>
+          <w:color w:val="000000"/>
+          <w:sz w:val="22"/>
+          <w:lang w:eastAsia="nl-NL"/>
+        </w:rPr>
+        <w:t xml:space="preserve">heeft 2 </w:t>
+      </w:r>
+      <w:proofErr w:type="spellStart"/>
+      <w:r>
+        <w:rPr>
+          <w:rFonts w:eastAsia="Times New Roman"/>
+          <w:color w:val="000000"/>
+          <w:sz w:val="22"/>
+          <w:lang w:eastAsia="nl-NL"/>
+        </w:rPr>
+        <w:t>childs</w:t>
+      </w:r>
+      <w:proofErr w:type="spellEnd"/>
+      <w:r>
+        <w:rPr>
+          <w:rFonts w:eastAsia="Times New Roman"/>
+          <w:color w:val="000000"/>
+          <w:sz w:val="22"/>
+          <w:lang w:eastAsia="nl-NL"/>
+        </w:rPr>
+        <w:t xml:space="preserve"> een </w:t>
+      </w:r>
+      <w:proofErr w:type="spellStart"/>
+      <w:r>
+        <w:rPr>
+          <w:rFonts w:eastAsia="Times New Roman"/>
+          <w:color w:val="000000"/>
+          <w:sz w:val="22"/>
+          <w:lang w:eastAsia="nl-NL"/>
+        </w:rPr>
+        <w:t>terrain</w:t>
+      </w:r>
+      <w:proofErr w:type="spellEnd"/>
+      <w:r>
+        <w:rPr>
+          <w:rFonts w:eastAsia="Times New Roman"/>
+          <w:color w:val="000000"/>
+          <w:sz w:val="22"/>
+          <w:lang w:eastAsia="nl-NL"/>
+        </w:rPr>
+        <w:t xml:space="preserve"> en een </w:t>
+      </w:r>
+      <w:proofErr w:type="spellStart"/>
+      <w:r>
+        <w:rPr>
+          <w:rFonts w:eastAsia="Times New Roman"/>
+          <w:color w:val="000000"/>
+          <w:sz w:val="22"/>
+          <w:lang w:eastAsia="nl-NL"/>
+        </w:rPr>
+        <w:t>plane</w:t>
+      </w:r>
+      <w:proofErr w:type="spellEnd"/>
+      <w:r>
+        <w:rPr>
+          <w:rFonts w:eastAsia="Times New Roman"/>
+          <w:color w:val="000000"/>
+          <w:sz w:val="22"/>
+          <w:lang w:eastAsia="nl-NL"/>
+        </w:rPr>
+        <w:t>.</w:t>
+      </w:r>
+    </w:p>
+    <w:p>
+      <w:pPr>
+        <w:spacing w:after="0" w:line="240" w:lineRule="auto"/>
+        <w:rPr>
+          <w:rFonts w:ascii="Times New Roman" w:eastAsia="Times New Roman" w:hAnsi="Times New Roman" w:cs="Times New Roman"/>
+          <w:szCs w:val="24"/>
+          <w:lang w:eastAsia="nl-NL"/>
+        </w:rPr>
+      </w:pPr>
+      <w:r>
+        <w:rPr>
+          <w:rFonts w:eastAsia="Times New Roman"/>
+          <w:b/>
+          <w:bCs/>
+          <w:color w:val="000000"/>
+          <w:sz w:val="22"/>
+          <w:lang w:eastAsia="nl-NL"/>
+        </w:rPr>
+        <w:t>[</w:t>
+      </w:r>
+      <w:proofErr w:type="spellStart"/>
+      <w:r>
+        <w:rPr>
+          <w:rFonts w:eastAsia="Times New Roman"/>
+          <w:b/>
+          <w:bCs/>
+          <w:color w:val="000000"/>
+          <w:sz w:val="22"/>
+          <w:lang w:eastAsia="nl-NL"/>
+        </w:rPr>
+        <w:t>CameraRig</w:t>
+      </w:r>
+      <w:proofErr w:type="spellEnd"/>
+      <w:r>
+        <w:rPr>
+          <w:rFonts w:eastAsia="Times New Roman"/>
+          <w:b/>
+          <w:bCs/>
+          <w:color w:val="000000"/>
+          <w:sz w:val="22"/>
+          <w:lang w:eastAsia="nl-NL"/>
+        </w:rPr>
+        <w:t>]</w:t>
+      </w:r>
+    </w:p>
+    <w:p>
+      <w:pPr>
+        <w:spacing w:after="0" w:line="240" w:lineRule="auto"/>
+        <w:rPr>
+          <w:rFonts w:ascii="Times New Roman" w:eastAsia="Times New Roman" w:hAnsi="Times New Roman" w:cs="Times New Roman"/>
+          <w:szCs w:val="24"/>
+          <w:lang w:eastAsia="nl-NL"/>
+        </w:rPr>
+      </w:pPr>
+      <w:r>
+        <w:rPr>
+          <w:rFonts w:eastAsia="Times New Roman"/>
+          <w:color w:val="000000"/>
+          <w:sz w:val="22"/>
+          <w:lang w:eastAsia="nl-NL"/>
+        </w:rPr>
+        <w:t xml:space="preserve">In de camera </w:t>
+      </w:r>
+      <w:proofErr w:type="spellStart"/>
+      <w:r>
+        <w:rPr>
+          <w:rFonts w:eastAsia="Times New Roman"/>
+          <w:color w:val="000000"/>
+          <w:sz w:val="22"/>
+          <w:lang w:eastAsia="nl-NL"/>
+        </w:rPr>
+        <w:t>rig</w:t>
+      </w:r>
+      <w:proofErr w:type="spellEnd"/>
+      <w:r>
+        <w:rPr>
+          <w:rFonts w:eastAsia="Times New Roman"/>
+          <w:color w:val="000000"/>
+          <w:sz w:val="22"/>
+          <w:lang w:eastAsia="nl-NL"/>
+        </w:rPr>
+        <w:t xml:space="preserve"> kan je de controller vinden voor de vr headset. deze bestaat uit 3 delen: controller (</w:t>
+      </w:r>
+      <w:proofErr w:type="spellStart"/>
+      <w:r>
+        <w:rPr>
+          <w:rFonts w:eastAsia="Times New Roman"/>
+          <w:color w:val="000000"/>
+          <w:sz w:val="22"/>
+          <w:lang w:eastAsia="nl-NL"/>
+        </w:rPr>
+        <w:t>left</w:t>
+      </w:r>
+      <w:proofErr w:type="spellEnd"/>
+      <w:r>
+        <w:rPr>
+          <w:rFonts w:eastAsia="Times New Roman"/>
+          <w:color w:val="000000"/>
+          <w:sz w:val="22"/>
+          <w:lang w:eastAsia="nl-NL"/>
+        </w:rPr>
+        <w:t>), Controller (right) en Camera (</w:t>
+      </w:r>
+      <w:proofErr w:type="spellStart"/>
+      <w:r>
+        <w:rPr>
+          <w:rFonts w:eastAsia="Times New Roman"/>
+          <w:color w:val="000000"/>
+          <w:sz w:val="22"/>
+          <w:lang w:eastAsia="nl-NL"/>
+        </w:rPr>
+        <w:t>head</w:t>
+      </w:r>
+      <w:proofErr w:type="spellEnd"/>
+      <w:r>
+        <w:rPr>
+          <w:rFonts w:eastAsia="Times New Roman"/>
+          <w:color w:val="000000"/>
+          <w:sz w:val="22"/>
+          <w:lang w:eastAsia="nl-NL"/>
+        </w:rPr>
+        <w:t xml:space="preserve">). </w:t>
+      </w:r>
+    </w:p>
+    <w:p>
+      <w:pPr>
+        <w:spacing w:after="0" w:line="240" w:lineRule="auto"/>
+        <w:rPr>
+          <w:rFonts w:ascii="Times New Roman" w:eastAsia="Times New Roman" w:hAnsi="Times New Roman" w:cs="Times New Roman"/>
+          <w:szCs w:val="24"/>
+          <w:lang w:eastAsia="nl-NL"/>
+        </w:rPr>
+      </w:pPr>
+      <w:proofErr w:type="spellStart"/>
+      <w:r>
+        <w:rPr>
+          <w:rFonts w:eastAsia="Times New Roman"/>
+          <w:b/>
+          <w:bCs/>
+          <w:color w:val="000000"/>
+          <w:sz w:val="22"/>
+          <w:lang w:eastAsia="nl-NL"/>
+        </w:rPr>
+        <w:t>Handler</w:t>
+      </w:r>
+      <w:proofErr w:type="spellEnd"/>
+    </w:p>
+    <w:p>
+      <w:pPr>
+        <w:spacing w:after="0" w:line="240" w:lineRule="auto"/>
+        <w:rPr>
+          <w:rFonts w:ascii="Times New Roman" w:eastAsia="Times New Roman" w:hAnsi="Times New Roman" w:cs="Times New Roman"/>
+          <w:szCs w:val="24"/>
+          <w:lang w:eastAsia="nl-NL"/>
+        </w:rPr>
+      </w:pPr>
+      <w:r>
+        <w:rPr>
+          <w:rFonts w:eastAsia="Times New Roman"/>
+          <w:color w:val="000000"/>
+          <w:sz w:val="22"/>
+          <w:lang w:eastAsia="nl-NL"/>
+        </w:rPr>
+        <w:t xml:space="preserve">de </w:t>
+      </w:r>
+      <w:proofErr w:type="spellStart"/>
+      <w:r>
+        <w:rPr>
+          <w:rFonts w:eastAsia="Times New Roman"/>
+          <w:color w:val="000000"/>
+          <w:sz w:val="22"/>
+          <w:lang w:eastAsia="nl-NL"/>
+        </w:rPr>
+        <w:t>handler</w:t>
+      </w:r>
+      <w:proofErr w:type="spellEnd"/>
+      <w:r>
+        <w:rPr>
+          <w:rFonts w:eastAsia="Times New Roman"/>
+          <w:color w:val="000000"/>
+          <w:sz w:val="22"/>
+          <w:lang w:eastAsia="nl-NL"/>
+        </w:rPr>
+        <w:t xml:space="preserve"> kan je ook wel de </w:t>
+      </w:r>
+      <w:proofErr w:type="spellStart"/>
+      <w:r>
+        <w:rPr>
+          <w:rFonts w:eastAsia="Times New Roman"/>
+          <w:color w:val="000000"/>
+          <w:sz w:val="22"/>
+          <w:lang w:eastAsia="nl-NL"/>
+        </w:rPr>
+        <w:t>maingamelogic</w:t>
+      </w:r>
+      <w:proofErr w:type="spellEnd"/>
+      <w:r>
+        <w:rPr>
+          <w:rFonts w:eastAsia="Times New Roman"/>
+          <w:color w:val="000000"/>
+          <w:sz w:val="22"/>
+          <w:lang w:eastAsia="nl-NL"/>
+        </w:rPr>
+        <w:t xml:space="preserve"> noemen hier kan je alle scripts vinden die niet echt horen op een specifiek object, maar toch wel worden gebruikt voor heel veel dingen in het spel.</w:t>
+      </w:r>
+    </w:p>
+    <w:p>
+      <w:pPr>
+        <w:spacing w:after="0" w:line="240" w:lineRule="auto"/>
+        <w:rPr>
+          <w:rFonts w:ascii="Times New Roman" w:eastAsia="Times New Roman" w:hAnsi="Times New Roman" w:cs="Times New Roman"/>
+          <w:szCs w:val="24"/>
+          <w:lang w:eastAsia="nl-NL"/>
+        </w:rPr>
+      </w:pPr>
+      <w:proofErr w:type="spellStart"/>
+      <w:r>
+        <w:rPr>
+          <w:rFonts w:eastAsia="Times New Roman"/>
+          <w:b/>
+          <w:bCs/>
+          <w:color w:val="000000"/>
+          <w:sz w:val="22"/>
+          <w:lang w:eastAsia="nl-NL"/>
+        </w:rPr>
+        <w:t>CanvasL</w:t>
+      </w:r>
+      <w:proofErr w:type="spellEnd"/>
+    </w:p>
+    <w:p>
+      <w:pPr>
+        <w:spacing w:after="0" w:line="240" w:lineRule="auto"/>
+        <w:rPr>
+          <w:rFonts w:ascii="Times New Roman" w:eastAsia="Times New Roman" w:hAnsi="Times New Roman" w:cs="Times New Roman"/>
+          <w:szCs w:val="24"/>
+          <w:lang w:eastAsia="nl-NL"/>
+        </w:rPr>
+      </w:pPr>
+      <w:r>
+        <w:rPr>
+          <w:rFonts w:eastAsia="Times New Roman"/>
+          <w:color w:val="000000"/>
+          <w:sz w:val="22"/>
+          <w:lang w:eastAsia="nl-NL"/>
+        </w:rPr>
+        <w:t>op de canvas kan je een image vinden.</w:t>
+      </w:r>
+    </w:p>
+    <w:p>
+      <w:pPr>
+        <w:spacing w:after="0" w:line="240" w:lineRule="auto"/>
+        <w:rPr>
+          <w:rFonts w:ascii="Times New Roman" w:eastAsia="Times New Roman" w:hAnsi="Times New Roman" w:cs="Times New Roman"/>
+          <w:szCs w:val="24"/>
+          <w:lang w:eastAsia="nl-NL"/>
+        </w:rPr>
+      </w:pPr>
+      <w:proofErr w:type="spellStart"/>
+      <w:r>
+        <w:rPr>
+          <w:rFonts w:eastAsia="Times New Roman"/>
+          <w:b/>
+          <w:bCs/>
+          <w:color w:val="000000"/>
+          <w:sz w:val="22"/>
+          <w:lang w:eastAsia="nl-NL"/>
+        </w:rPr>
+        <w:t>CanvasD</w:t>
+      </w:r>
+      <w:proofErr w:type="spellEnd"/>
+    </w:p>
+    <w:p>
+      <w:pPr>
+        <w:spacing w:after="0" w:line="240" w:lineRule="auto"/>
+        <w:rPr>
+          <w:rFonts w:ascii="Times New Roman" w:eastAsia="Times New Roman" w:hAnsi="Times New Roman" w:cs="Times New Roman"/>
+          <w:szCs w:val="24"/>
+          <w:lang w:eastAsia="nl-NL"/>
+        </w:rPr>
+      </w:pPr>
+      <w:r>
+        <w:rPr>
+          <w:rFonts w:eastAsia="Times New Roman"/>
+          <w:color w:val="000000"/>
+          <w:sz w:val="22"/>
+          <w:lang w:eastAsia="nl-NL"/>
+        </w:rPr>
+        <w:t xml:space="preserve">in deze canvas kan je de </w:t>
+      </w:r>
+      <w:proofErr w:type="spellStart"/>
+      <w:r>
+        <w:rPr>
+          <w:rFonts w:eastAsia="Times New Roman"/>
+          <w:color w:val="000000"/>
+          <w:sz w:val="22"/>
+          <w:lang w:eastAsia="nl-NL"/>
+        </w:rPr>
+        <w:t>Dialogue</w:t>
+      </w:r>
+      <w:proofErr w:type="spellEnd"/>
+      <w:r>
+        <w:rPr>
+          <w:rFonts w:eastAsia="Times New Roman"/>
+          <w:color w:val="000000"/>
+          <w:sz w:val="22"/>
+          <w:lang w:eastAsia="nl-NL"/>
+        </w:rPr>
+        <w:t xml:space="preserve"> </w:t>
+      </w:r>
+      <w:proofErr w:type="spellStart"/>
+      <w:r>
+        <w:rPr>
+          <w:rFonts w:eastAsia="Times New Roman"/>
+          <w:color w:val="000000"/>
+          <w:sz w:val="22"/>
+          <w:lang w:eastAsia="nl-NL"/>
+        </w:rPr>
+        <w:t>text</w:t>
+      </w:r>
+      <w:proofErr w:type="spellEnd"/>
+      <w:r>
+        <w:rPr>
+          <w:rFonts w:eastAsia="Times New Roman"/>
+          <w:color w:val="000000"/>
+          <w:sz w:val="22"/>
+          <w:lang w:eastAsia="nl-NL"/>
+        </w:rPr>
+        <w:t xml:space="preserve"> object vinden. Deze wordt gebruikt tijdens de end game </w:t>
+      </w:r>
+      <w:proofErr w:type="spellStart"/>
+      <w:r>
+        <w:rPr>
+          <w:rFonts w:eastAsia="Times New Roman"/>
+          <w:color w:val="000000"/>
+          <w:sz w:val="22"/>
+          <w:lang w:eastAsia="nl-NL"/>
+        </w:rPr>
+        <w:t>dialogue</w:t>
+      </w:r>
+      <w:proofErr w:type="spellEnd"/>
+      <w:r>
+        <w:rPr>
+          <w:rFonts w:eastAsia="Times New Roman"/>
+          <w:color w:val="000000"/>
+          <w:sz w:val="22"/>
+          <w:lang w:eastAsia="nl-NL"/>
+        </w:rPr>
+        <w:t xml:space="preserve"> waar de speler een code krijgen om verder te kunnen met de escape room.</w:t>
+      </w:r>
+    </w:p>
+    <w:p>
+      <w:pPr>
+        <w:spacing w:before="480" w:after="120" w:line="240" w:lineRule="auto"/>
+        <w:outlineLvl w:val="0"/>
+        <w:rPr>
+          <w:rFonts w:ascii="Times New Roman" w:eastAsia="Times New Roman" w:hAnsi="Times New Roman" w:cs="Times New Roman"/>
+          <w:b/>
+          <w:bCs/>
+          <w:kern w:val="36"/>
+          <w:sz w:val="48"/>
+          <w:szCs w:val="48"/>
+          <w:lang w:eastAsia="nl-NL"/>
+        </w:rPr>
+      </w:pPr>
+      <w:r>
+        <w:rPr>
+          <w:rFonts w:eastAsia="Times New Roman"/>
+          <w:b/>
+          <w:bCs/>
+          <w:color w:val="000000"/>
+          <w:kern w:val="36"/>
+          <w:sz w:val="46"/>
+          <w:szCs w:val="46"/>
+          <w:lang w:eastAsia="nl-NL"/>
         </w:rPr>
         <w:t>De scripts</w:t>
       </w:r>
     </w:p>
     <w:p>
-      <w:r>
-        <w:t>ik denk dat Sep en Jari dit jammer genoeg moeten doen</w:t>
-      </w:r>
-      <w:r>
-        <w:t>//////////////////////////////</w:t>
-      </w:r>
-    </w:p>
-    <w:p>
-      <w:pPr>
-        <w:pStyle w:val="Kop1"/>
-        <w:rPr>
-          <w:rFonts w:ascii="Arial" w:hAnsi="Arial" w:cs="Arial"/>
-        </w:rPr>
-      </w:pPr>
-      <w:proofErr w:type="spellStart"/>
-      <w:r>
-        <w:rPr>
-          <w:rFonts w:ascii="Arial" w:hAnsi="Arial" w:cs="Arial"/>
+      <w:pPr>
+        <w:spacing w:after="0" w:line="240" w:lineRule="auto"/>
+        <w:rPr>
+          <w:rFonts w:ascii="Times New Roman" w:eastAsia="Times New Roman" w:hAnsi="Times New Roman" w:cs="Times New Roman"/>
+          <w:szCs w:val="24"/>
+          <w:lang w:eastAsia="nl-NL"/>
+        </w:rPr>
+      </w:pPr>
+      <w:r>
+        <w:rPr>
+          <w:rFonts w:eastAsia="Times New Roman"/>
+          <w:color w:val="000000"/>
+          <w:sz w:val="22"/>
+          <w:lang w:eastAsia="nl-NL"/>
+        </w:rPr>
+        <w:t>verdere uitleg staat in code</w:t>
+      </w:r>
+      <w:r>
+        <w:rPr>
+          <w:rFonts w:eastAsia="Times New Roman"/>
+          <w:color w:val="000000"/>
+          <w:sz w:val="22"/>
+          <w:lang w:eastAsia="nl-NL"/>
+        </w:rPr>
+        <w:t xml:space="preserve"> door gebruik van </w:t>
+      </w:r>
+      <w:proofErr w:type="spellStart"/>
+      <w:r>
+        <w:rPr>
+          <w:rFonts w:eastAsia="Times New Roman"/>
+          <w:color w:val="000000"/>
+          <w:sz w:val="22"/>
+          <w:lang w:eastAsia="nl-NL"/>
+        </w:rPr>
+        <w:t>comments</w:t>
+      </w:r>
+      <w:proofErr w:type="spellEnd"/>
+      <w:r>
+        <w:rPr>
+          <w:rFonts w:eastAsia="Times New Roman"/>
+          <w:color w:val="000000"/>
+          <w:sz w:val="22"/>
+          <w:lang w:eastAsia="nl-NL"/>
+        </w:rPr>
+        <w:t>.</w:t>
+      </w:r>
+    </w:p>
+    <w:p>
+      <w:pPr>
+        <w:spacing w:before="480" w:after="120" w:line="240" w:lineRule="auto"/>
+        <w:outlineLvl w:val="0"/>
+        <w:rPr>
+          <w:rFonts w:ascii="Times New Roman" w:eastAsia="Times New Roman" w:hAnsi="Times New Roman" w:cs="Times New Roman"/>
+          <w:b/>
+          <w:bCs/>
+          <w:kern w:val="36"/>
+          <w:sz w:val="48"/>
+          <w:szCs w:val="48"/>
+          <w:lang w:eastAsia="nl-NL"/>
+        </w:rPr>
+      </w:pPr>
+      <w:proofErr w:type="spellStart"/>
+      <w:r>
+        <w:rPr>
+          <w:rFonts w:eastAsia="Times New Roman"/>
+          <w:b/>
+          <w:bCs/>
+          <w:color w:val="000000"/>
+          <w:kern w:val="36"/>
+          <w:sz w:val="46"/>
+          <w:szCs w:val="46"/>
+          <w:lang w:eastAsia="nl-NL"/>
         </w:rPr>
         <w:t>Unity</w:t>
       </w:r>
       <w:proofErr w:type="spellEnd"/>
       <w:r>
         <w:rPr>
-          <w:rFonts w:ascii="Arial" w:hAnsi="Arial" w:cs="Arial"/>
+          <w:rFonts w:eastAsia="Times New Roman"/>
+          <w:b/>
+          <w:bCs/>
+          <w:color w:val="000000"/>
+          <w:kern w:val="36"/>
+          <w:sz w:val="46"/>
+          <w:szCs w:val="46"/>
+          <w:lang w:eastAsia="nl-NL"/>
         </w:rPr>
         <w:t xml:space="preserve"> versie</w:t>
       </w:r>
     </w:p>
     <w:p>
-      <w:r>
+      <w:pPr>
+        <w:spacing w:after="0" w:line="240" w:lineRule="auto"/>
+        <w:rPr>
+          <w:rFonts w:ascii="Times New Roman" w:eastAsia="Times New Roman" w:hAnsi="Times New Roman" w:cs="Times New Roman"/>
+          <w:szCs w:val="24"/>
+          <w:lang w:eastAsia="nl-NL"/>
+        </w:rPr>
+      </w:pPr>
+      <w:r>
+        <w:rPr>
+          <w:rFonts w:eastAsia="Times New Roman"/>
+          <w:color w:val="000000"/>
+          <w:sz w:val="22"/>
+          <w:lang w:eastAsia="nl-NL"/>
+        </w:rPr>
         <w:t xml:space="preserve">Onze </w:t>
       </w:r>
       <w:proofErr w:type="spellStart"/>
       <w:r>
+        <w:rPr>
+          <w:rFonts w:eastAsia="Times New Roman"/>
+          <w:color w:val="000000"/>
+          <w:sz w:val="22"/>
+          <w:lang w:eastAsia="nl-NL"/>
+        </w:rPr>
         <w:t>unity</w:t>
       </w:r>
       <w:proofErr w:type="spellEnd"/>
       <w:r>
+        <w:rPr>
+          <w:rFonts w:eastAsia="Times New Roman"/>
+          <w:color w:val="000000"/>
+          <w:sz w:val="22"/>
+          <w:lang w:eastAsia="nl-NL"/>
+        </w:rPr>
         <w:t xml:space="preserve"> versie is 2018.2.6f1</w:t>
       </w:r>
     </w:p>
     <w:p>
       <w:pPr>
-        <w:pStyle w:val="Kop1"/>
-        <w:rPr>
-          <w:rFonts w:ascii="Arial" w:hAnsi="Arial" w:cs="Arial"/>
-        </w:rPr>
-      </w:pPr>
-      <w:proofErr w:type="spellStart"/>
-      <w:r>
-        <w:rPr>
-          <w:rFonts w:ascii="Arial" w:hAnsi="Arial" w:cs="Arial"/>
+        <w:spacing w:before="480" w:after="120" w:line="240" w:lineRule="auto"/>
+        <w:outlineLvl w:val="0"/>
+        <w:rPr>
+          <w:rFonts w:ascii="Times New Roman" w:eastAsia="Times New Roman" w:hAnsi="Times New Roman" w:cs="Times New Roman"/>
+          <w:b/>
+          <w:bCs/>
+          <w:kern w:val="36"/>
+          <w:sz w:val="48"/>
+          <w:szCs w:val="48"/>
+          <w:lang w:eastAsia="nl-NL"/>
+        </w:rPr>
+      </w:pPr>
+      <w:proofErr w:type="spellStart"/>
+      <w:r>
+        <w:rPr>
+          <w:rFonts w:eastAsia="Times New Roman"/>
+          <w:b/>
+          <w:bCs/>
+          <w:color w:val="000000"/>
+          <w:kern w:val="36"/>
+          <w:sz w:val="46"/>
+          <w:szCs w:val="46"/>
+          <w:lang w:eastAsia="nl-NL"/>
         </w:rPr>
         <w:t>Walkthrough</w:t>
       </w:r>
@@ -210,17 +1593,21 @@
         <w:pStyle w:val="Lijstalinea"/>
         <w:numPr>
           <w:ilvl w:val="0"/>
-          <w:numId w:val="4"/>
+          <w:numId w:val="6"/>
         </w:numPr>
-        <w:spacing w:after="120" w:line="264" w:lineRule="auto"/>
-        <w:rPr>
-          <w:szCs w:val="24"/>
-        </w:rPr>
-      </w:pPr>
-      <w:bookmarkStart w:id="1" w:name="_Hlk531338806"/>
-      <w:r>
-        <w:rPr>
-          <w:szCs w:val="24"/>
+        <w:spacing w:after="120" w:line="240" w:lineRule="auto"/>
+        <w:rPr>
+          <w:rFonts w:ascii="Times New Roman" w:eastAsia="Times New Roman" w:hAnsi="Times New Roman" w:cs="Times New Roman"/>
+          <w:szCs w:val="24"/>
+          <w:lang w:eastAsia="nl-NL"/>
+        </w:rPr>
+      </w:pPr>
+      <w:r>
+        <w:rPr>
+          <w:rFonts w:eastAsia="Times New Roman"/>
+          <w:color w:val="000000"/>
+          <w:sz w:val="22"/>
+          <w:lang w:eastAsia="nl-NL"/>
         </w:rPr>
         <w:t>Ga naar de desktop</w:t>
       </w:r>
@@ -230,32 +1617,23 @@
         <w:pStyle w:val="Lijstalinea"/>
         <w:numPr>
           <w:ilvl w:val="0"/>
-          <w:numId w:val="4"/>
+          <w:numId w:val="6"/>
         </w:numPr>
-        <w:spacing w:after="120" w:line="264" w:lineRule="auto"/>
-        <w:rPr>
-          <w:szCs w:val="24"/>
-        </w:rPr>
-      </w:pPr>
-      <w:r>
-        <w:rPr>
-          <w:szCs w:val="24"/>
-        </w:rPr>
-        <w:t xml:space="preserve">Klik op de </w:t>
-      </w:r>
-      <w:proofErr w:type="spellStart"/>
-      <w:r>
-        <w:rPr>
-          <w:szCs w:val="24"/>
-        </w:rPr>
-        <w:t>RobotBuilder</w:t>
-      </w:r>
-      <w:proofErr w:type="spellEnd"/>
-      <w:r>
-        <w:rPr>
-          <w:szCs w:val="24"/>
-        </w:rPr>
-        <w:t xml:space="preserve"> applicatie </w:t>
+        <w:spacing w:after="120" w:line="240" w:lineRule="auto"/>
+        <w:rPr>
+          <w:rFonts w:ascii="Times New Roman" w:eastAsia="Times New Roman" w:hAnsi="Times New Roman" w:cs="Times New Roman"/>
+          <w:szCs w:val="24"/>
+          <w:lang w:eastAsia="nl-NL"/>
+        </w:rPr>
+      </w:pPr>
+      <w:r>
+        <w:rPr>
+          <w:rFonts w:eastAsia="Times New Roman"/>
+          <w:color w:val="000000"/>
+          <w:sz w:val="22"/>
+          <w:lang w:eastAsia="nl-NL"/>
+        </w:rPr>
+        <w:t>Klik op de Robot Builder applicatie</w:t>
       </w:r>
     </w:p>
     <w:p>
@@ -263,18 +1641,23 @@
         <w:pStyle w:val="Lijstalinea"/>
         <w:numPr>
           <w:ilvl w:val="0"/>
-          <w:numId w:val="4"/>
+          <w:numId w:val="6"/>
         </w:numPr>
-        <w:spacing w:after="120" w:line="264" w:lineRule="auto"/>
-        <w:rPr>
-          <w:szCs w:val="24"/>
-        </w:rPr>
-      </w:pPr>
-      <w:r>
-        <w:rPr>
-          <w:szCs w:val="24"/>
-        </w:rPr>
-        <w:t>Vul de juiste code in deze code is 2069</w:t>
+        <w:spacing w:after="120" w:line="240" w:lineRule="auto"/>
+        <w:rPr>
+          <w:rFonts w:ascii="Times New Roman" w:eastAsia="Times New Roman" w:hAnsi="Times New Roman" w:cs="Times New Roman"/>
+          <w:szCs w:val="24"/>
+          <w:lang w:eastAsia="nl-NL"/>
+        </w:rPr>
+      </w:pPr>
+      <w:r>
+        <w:rPr>
+          <w:rFonts w:eastAsia="Times New Roman"/>
+          <w:color w:val="000000"/>
+          <w:sz w:val="22"/>
+          <w:lang w:eastAsia="nl-NL"/>
+        </w:rPr>
+        <w:t>Vul de juiste code in deze code is 2425</w:t>
       </w:r>
     </w:p>
     <w:p>
@@ -282,16 +1665,22 @@
         <w:pStyle w:val="Lijstalinea"/>
         <w:numPr>
           <w:ilvl w:val="0"/>
-          <w:numId w:val="4"/>
+          <w:numId w:val="6"/>
         </w:numPr>
-        <w:spacing w:after="120" w:line="264" w:lineRule="auto"/>
-        <w:rPr>
-          <w:szCs w:val="24"/>
-        </w:rPr>
-      </w:pPr>
-      <w:r>
-        <w:rPr>
-          <w:szCs w:val="24"/>
+        <w:spacing w:after="120" w:line="240" w:lineRule="auto"/>
+        <w:rPr>
+          <w:rFonts w:eastAsia="Times New Roman"/>
+          <w:color w:val="000000"/>
+          <w:sz w:val="22"/>
+          <w:lang w:eastAsia="nl-NL"/>
+        </w:rPr>
+      </w:pPr>
+      <w:r>
+        <w:rPr>
+          <w:rFonts w:eastAsia="Times New Roman"/>
+          <w:color w:val="000000"/>
+          <w:sz w:val="22"/>
+          <w:lang w:eastAsia="nl-NL"/>
         </w:rPr>
         <w:t>Zet de vr headset op</w:t>
       </w:r>
@@ -301,18 +1690,33 @@
         <w:pStyle w:val="Lijstalinea"/>
         <w:numPr>
           <w:ilvl w:val="0"/>
-          <w:numId w:val="4"/>
+          <w:numId w:val="6"/>
         </w:numPr>
-        <w:spacing w:after="120" w:line="264" w:lineRule="auto"/>
-        <w:rPr>
-          <w:szCs w:val="24"/>
-        </w:rPr>
-      </w:pPr>
-      <w:r>
-        <w:rPr>
-          <w:szCs w:val="24"/>
-        </w:rPr>
-        <w:t xml:space="preserve">Pak de rechterarm en zet hem aan het aan de robot. </w:t>
+        <w:spacing w:after="120" w:line="240" w:lineRule="auto"/>
+        <w:rPr>
+          <w:rFonts w:eastAsia="Times New Roman"/>
+          <w:color w:val="000000"/>
+          <w:sz w:val="22"/>
+          <w:lang w:eastAsia="nl-NL"/>
+        </w:rPr>
+      </w:pPr>
+      <w:r>
+        <w:rPr>
+          <w:rFonts w:eastAsia="Times New Roman"/>
+          <w:color w:val="000000"/>
+          <w:sz w:val="22"/>
+          <w:lang w:eastAsia="nl-NL"/>
+        </w:rPr>
+        <w:t xml:space="preserve">Pak de rechterbeen </w:t>
+      </w:r>
+      <w:r>
+        <w:rPr>
+          <w:rFonts w:eastAsia="Times New Roman"/>
+          <w:sz w:val="22"/>
+          <w:szCs w:val="24"/>
+          <w:lang w:eastAsia="nl-NL"/>
+        </w:rPr>
+        <w:t>en plak het aan de robot.</w:t>
       </w:r>
     </w:p>
     <w:p>
@@ -320,45 +1724,33 @@
         <w:pStyle w:val="Lijstalinea"/>
         <w:numPr>
           <w:ilvl w:val="0"/>
-          <w:numId w:val="4"/>
+          <w:numId w:val="6"/>
         </w:numPr>
-        <w:spacing w:after="120" w:line="264" w:lineRule="auto"/>
-        <w:rPr>
-          <w:szCs w:val="24"/>
-        </w:rPr>
-      </w:pPr>
-      <w:r>
-        <w:rPr>
-          <w:szCs w:val="24"/>
-        </w:rPr>
-        <w:t>Open het vakje op de rechterarm en verbind de kabels met elkaar.</w:t>
-      </w:r>
-    </w:p>
-    <w:p>
-      <w:pPr>
-        <w:pStyle w:val="Lijstalinea"/>
-        <w:rPr>
-          <w:szCs w:val="24"/>
-        </w:rPr>
-      </w:pPr>
-      <w:r>
-        <w:rPr>
-          <w:szCs w:val="24"/>
-        </w:rPr>
-        <w:t>(</w:t>
-      </w:r>
-      <w:r>
-        <w:rPr>
-          <w:i/>
-          <w:szCs w:val="24"/>
-        </w:rPr>
-        <w:t>Er zijn 4 kabels, kleuren geelgroen, zwart, bruin en blauw. Er zijn ook 4 ingangen, de ingangen zijn aangegeven met de symbolen L, N, PE en T. De correcte volgorde is Bruin op L, Blauw op N, Geelgroen op PE en zwart op T.</w:t>
-      </w:r>
-      <w:r>
-        <w:rPr>
-          <w:szCs w:val="24"/>
-        </w:rPr>
-        <w:t>)</w:t>
+        <w:spacing w:after="120" w:line="240" w:lineRule="auto"/>
+        <w:rPr>
+          <w:rFonts w:eastAsia="Times New Roman"/>
+          <w:color w:val="000000"/>
+          <w:sz w:val="22"/>
+          <w:lang w:eastAsia="nl-NL"/>
+        </w:rPr>
+      </w:pPr>
+      <w:r>
+        <w:rPr>
+          <w:rFonts w:eastAsia="Times New Roman"/>
+          <w:color w:val="000000"/>
+          <w:sz w:val="22"/>
+          <w:lang w:eastAsia="nl-NL"/>
+        </w:rPr>
+        <w:t xml:space="preserve">Pak de linkerbeen </w:t>
+      </w:r>
+      <w:r>
+        <w:rPr>
+          <w:rFonts w:eastAsia="Times New Roman"/>
+          <w:sz w:val="22"/>
+          <w:szCs w:val="24"/>
+          <w:lang w:eastAsia="nl-NL"/>
+        </w:rPr>
+        <w:t>en plak het aan de robot.</w:t>
       </w:r>
     </w:p>
     <w:p>
@@ -366,18 +1758,33 @@
         <w:pStyle w:val="Lijstalinea"/>
         <w:numPr>
           <w:ilvl w:val="0"/>
-          <w:numId w:val="4"/>
+          <w:numId w:val="6"/>
         </w:numPr>
-        <w:spacing w:after="120" w:line="264" w:lineRule="auto"/>
-        <w:rPr>
-          <w:szCs w:val="24"/>
-        </w:rPr>
-      </w:pPr>
-      <w:r>
-        <w:rPr>
-          <w:szCs w:val="24"/>
-        </w:rPr>
-        <w:t>Pak de linkerarm en zet hem aan het aan de robot.</w:t>
+        <w:spacing w:after="120" w:line="240" w:lineRule="auto"/>
+        <w:rPr>
+          <w:rFonts w:eastAsia="Times New Roman"/>
+          <w:color w:val="000000"/>
+          <w:sz w:val="22"/>
+          <w:lang w:eastAsia="nl-NL"/>
+        </w:rPr>
+      </w:pPr>
+      <w:r>
+        <w:rPr>
+          <w:rFonts w:eastAsia="Times New Roman"/>
+          <w:color w:val="000000"/>
+          <w:sz w:val="22"/>
+          <w:lang w:eastAsia="nl-NL"/>
+        </w:rPr>
+        <w:t xml:space="preserve">Pak de rechterarm </w:t>
+      </w:r>
+      <w:r>
+        <w:rPr>
+          <w:rFonts w:eastAsia="Times New Roman"/>
+          <w:sz w:val="22"/>
+          <w:szCs w:val="24"/>
+          <w:lang w:eastAsia="nl-NL"/>
+        </w:rPr>
+        <w:t>en plak het aan de robot.</w:t>
       </w:r>
     </w:p>
     <w:p>
@@ -385,45 +1792,24 @@
         <w:pStyle w:val="Lijstalinea"/>
         <w:numPr>
           <w:ilvl w:val="0"/>
-          <w:numId w:val="4"/>
+          <w:numId w:val="6"/>
         </w:numPr>
-        <w:spacing w:after="120" w:line="264" w:lineRule="auto"/>
-        <w:rPr>
-          <w:szCs w:val="24"/>
-        </w:rPr>
-      </w:pPr>
-      <w:r>
-        <w:rPr>
-          <w:szCs w:val="24"/>
-        </w:rPr>
-        <w:t>Open het vakje op zijn linkerarm en verbind de kabels met elkaar.</w:t>
-      </w:r>
-    </w:p>
-    <w:p>
-      <w:pPr>
-        <w:pStyle w:val="Lijstalinea"/>
-        <w:rPr>
-          <w:szCs w:val="24"/>
-        </w:rPr>
-      </w:pPr>
-      <w:r>
-        <w:rPr>
-          <w:szCs w:val="24"/>
-        </w:rPr>
-        <w:t>(</w:t>
-      </w:r>
-      <w:r>
-        <w:rPr>
-          <w:i/>
-          <w:szCs w:val="24"/>
-        </w:rPr>
-        <w:t>Er zijn 4 kabels, kleuren groen, rood, grijs en zwart. Er zijn ook 4 ingangen, de ingangen zijn aangegeven met de symbolen L, N, PE en T. De correcte volgorde is Groen op L, Rood op N, Grijs op PE en zwart op T.</w:t>
-      </w:r>
-      <w:r>
-        <w:rPr>
-          <w:szCs w:val="24"/>
-        </w:rPr>
-        <w:t>)</w:t>
+        <w:spacing w:after="120" w:line="240" w:lineRule="auto"/>
+        <w:rPr>
+          <w:rFonts w:eastAsia="Times New Roman"/>
+          <w:sz w:val="22"/>
+          <w:szCs w:val="24"/>
+          <w:lang w:eastAsia="nl-NL"/>
+        </w:rPr>
+      </w:pPr>
+      <w:r>
+        <w:rPr>
+          <w:rFonts w:eastAsia="Times New Roman"/>
+          <w:sz w:val="22"/>
+          <w:szCs w:val="24"/>
+          <w:lang w:eastAsia="nl-NL"/>
+        </w:rPr>
+        <w:t>Pak de linkerarm en plak het aan de robot.</w:t>
       </w:r>
     </w:p>
     <w:p>
@@ -431,18 +1817,33 @@
         <w:pStyle w:val="Lijstalinea"/>
         <w:numPr>
           <w:ilvl w:val="0"/>
-          <w:numId w:val="4"/>
+          <w:numId w:val="6"/>
         </w:numPr>
-        <w:spacing w:after="120" w:line="264" w:lineRule="auto"/>
-        <w:rPr>
-          <w:szCs w:val="24"/>
-        </w:rPr>
-      </w:pPr>
-      <w:r>
-        <w:rPr>
-          <w:szCs w:val="24"/>
-        </w:rPr>
-        <w:t>Aan de voorkant van de robot zit een klepje waar je dan een harde schijf in moet stoppen. De harde schijf kan maar op 1 manier erin gaan.</w:t>
+        <w:spacing w:after="120" w:line="240" w:lineRule="auto"/>
+        <w:rPr>
+          <w:rFonts w:eastAsia="Times New Roman"/>
+          <w:color w:val="000000"/>
+          <w:sz w:val="22"/>
+          <w:lang w:eastAsia="nl-NL"/>
+        </w:rPr>
+      </w:pPr>
+      <w:r>
+        <w:rPr>
+          <w:rFonts w:eastAsia="Times New Roman"/>
+          <w:color w:val="000000"/>
+          <w:sz w:val="22"/>
+          <w:lang w:eastAsia="nl-NL"/>
+        </w:rPr>
+        <w:t xml:space="preserve">Aan </w:t>
+      </w:r>
+      <w:r>
+        <w:rPr>
+          <w:rFonts w:eastAsia="Times New Roman"/>
+          <w:color w:val="000000"/>
+          <w:sz w:val="22"/>
+          <w:lang w:eastAsia="nl-NL"/>
+        </w:rPr>
+        <w:t>de achterkant van het hoofd zit een vakje waar je de harde schijf moet inzetten. Voordat je bij de achterkant kan komen moet je eerst de robot rondraaien door gebruik van de hendel.</w:t>
       </w:r>
     </w:p>
     <w:p>
@@ -450,19 +1851,60 @@
         <w:pStyle w:val="Lijstalinea"/>
         <w:numPr>
           <w:ilvl w:val="0"/>
-          <w:numId w:val="4"/>
+          <w:numId w:val="6"/>
         </w:numPr>
-        <w:spacing w:after="120" w:line="264" w:lineRule="auto"/>
-        <w:rPr>
-          <w:szCs w:val="24"/>
-        </w:rPr>
-      </w:pPr>
-      <w:r>
-        <w:rPr>
-          <w:szCs w:val="24"/>
-        </w:rPr>
-        <w:lastRenderedPageBreak/>
-        <w:t xml:space="preserve">Achter op de robot zit ook nog een klep. In die klep komt een “Batterij” of in ieder geval een soort van batterij. Ook deze kan er maar op 1 manier in. </w:t>
+        <w:spacing w:after="120" w:line="240" w:lineRule="auto"/>
+        <w:rPr>
+          <w:rFonts w:eastAsia="Times New Roman"/>
+          <w:sz w:val="22"/>
+          <w:szCs w:val="24"/>
+          <w:lang w:eastAsia="nl-NL"/>
+        </w:rPr>
+      </w:pPr>
+      <w:r>
+        <w:rPr>
+          <w:rFonts w:eastAsia="Times New Roman"/>
+          <w:sz w:val="22"/>
+          <w:szCs w:val="24"/>
+          <w:lang w:eastAsia="nl-NL"/>
+        </w:rPr>
+        <w:t xml:space="preserve">Nu moet je de </w:t>
+      </w:r>
+      <w:r>
+        <w:rPr>
+          <w:rFonts w:eastAsia="Times New Roman"/>
+          <w:sz w:val="22"/>
+          <w:szCs w:val="24"/>
+          <w:lang w:eastAsia="nl-NL"/>
+        </w:rPr>
+        <w:t>draden</w:t>
+      </w:r>
+      <w:r>
+        <w:rPr>
+          <w:rFonts w:eastAsia="Times New Roman"/>
+          <w:sz w:val="22"/>
+          <w:szCs w:val="24"/>
+          <w:lang w:eastAsia="nl-NL"/>
+        </w:rPr>
+        <w:t xml:space="preserve"> verbinden eerst moet je dit doen met de rechterarm </w:t>
+      </w:r>
+      <w:r>
+        <w:rPr>
+          <w:rFonts w:eastAsia="Times New Roman"/>
+          <w:sz w:val="22"/>
+          <w:szCs w:val="24"/>
+          <w:lang w:eastAsia="nl-NL"/>
+        </w:rPr>
+        <w:t>hier moet je van het rode blok naar het witte blok een draad(vergeet niet dat je de robot moet omdraaien zodat je bij de draden kan komen). als je dit goed doet</w:t>
+      </w:r>
+      <w:r>
+        <w:rPr>
+          <w:rFonts w:eastAsia="Times New Roman"/>
+          <w:sz w:val="22"/>
+          <w:szCs w:val="24"/>
+          <w:lang w:eastAsia="nl-NL"/>
+        </w:rPr>
+        <w:t>, is de arm nu verbonden.</w:t>
       </w:r>
     </w:p>
     <w:p>
@@ -470,18 +1912,33 @@
         <w:pStyle w:val="Lijstalinea"/>
         <w:numPr>
           <w:ilvl w:val="0"/>
-          <w:numId w:val="4"/>
+          <w:numId w:val="6"/>
         </w:numPr>
-        <w:spacing w:after="120" w:line="264" w:lineRule="auto"/>
-        <w:rPr>
-          <w:szCs w:val="24"/>
-        </w:rPr>
-      </w:pPr>
-      <w:r>
-        <w:rPr>
-          <w:szCs w:val="24"/>
-        </w:rPr>
-        <w:t>Achter op het hoofd van de robot zit een vakje waar je de code in kan zetten om de zorgfunctie van de robot aan te zetten, zonder de goede code kan de robot alsnog wel geactiveerd worden maar geeft hij niet de goede informatie om verder te gaan met de escape room. De code staat in de handleiding. De code is: 3898.</w:t>
+        <w:spacing w:after="120" w:line="240" w:lineRule="auto"/>
+        <w:rPr>
+          <w:rFonts w:eastAsia="Times New Roman"/>
+          <w:sz w:val="22"/>
+          <w:szCs w:val="24"/>
+          <w:lang w:eastAsia="nl-NL"/>
+        </w:rPr>
+      </w:pPr>
+      <w:r>
+        <w:rPr>
+          <w:rFonts w:eastAsia="Times New Roman"/>
+          <w:sz w:val="22"/>
+          <w:szCs w:val="24"/>
+          <w:lang w:eastAsia="nl-NL"/>
+        </w:rPr>
+        <w:t>Daarna moet je het draad</w:t>
+      </w:r>
+      <w:r>
+        <w:rPr>
+          <w:rFonts w:eastAsia="Times New Roman"/>
+          <w:sz w:val="22"/>
+          <w:szCs w:val="24"/>
+          <w:lang w:eastAsia="nl-NL"/>
+        </w:rPr>
+        <w:t xml:space="preserve"> van de linker arm verbinden. Nu moet je een blauw draad naar het witte blok trekken. als je dit goed doet, is de arm nu verbonden.</w:t>
       </w:r>
     </w:p>
     <w:p>
@@ -489,56 +1946,42 @@
         <w:pStyle w:val="Lijstalinea"/>
         <w:numPr>
           <w:ilvl w:val="0"/>
-          <w:numId w:val="4"/>
+          <w:numId w:val="6"/>
         </w:numPr>
-        <w:spacing w:after="120" w:line="264" w:lineRule="auto"/>
-        <w:rPr>
-          <w:szCs w:val="24"/>
-        </w:rPr>
-      </w:pPr>
-      <w:r>
-        <w:rPr>
-          <w:szCs w:val="24"/>
-        </w:rPr>
-        <w:t>laatste stap</w:t>
-      </w:r>
-      <w:r>
-        <w:rPr>
-          <w:szCs w:val="24"/>
-        </w:rPr>
-        <w:t xml:space="preserve"> van de robot in elkaar zetten</w:t>
-      </w:r>
-      <w:r>
-        <w:rPr>
-          <w:szCs w:val="24"/>
-        </w:rPr>
-        <w:t xml:space="preserve"> </w:t>
-      </w:r>
-      <w:r>
-        <w:rPr>
-          <w:szCs w:val="24"/>
-        </w:rPr>
-        <w:t>is de</w:t>
-      </w:r>
-      <w:r>
-        <w:rPr>
-          <w:szCs w:val="24"/>
-        </w:rPr>
-        <w:t xml:space="preserve"> knop indrukken die op de robot zit. Deze knop is de neus van de robot. De knop kan je altijd indrukken maar moet pas iets doen wanneer alle onderdelen er goed in zitten. De robot kan alleen worden aangezet als alle kabels goed zijn aangesloten, de harde schijf in de robot zit en de batterij ook in de robot zit. Als je niet de goede code in hebt gevuld (zie stap 7) krijg je random </w:t>
-      </w:r>
-      <w:proofErr w:type="spellStart"/>
-      <w:r>
-        <w:rPr>
-          <w:szCs w:val="24"/>
-        </w:rPr>
-        <w:t>dialogue</w:t>
-      </w:r>
-      <w:proofErr w:type="spellEnd"/>
-      <w:r>
-        <w:rPr>
-          <w:szCs w:val="24"/>
-        </w:rPr>
-        <w:t xml:space="preserve"> wat niks met de escape room te maken heeft.</w:t>
+        <w:spacing w:after="120" w:line="240" w:lineRule="auto"/>
+        <w:rPr>
+          <w:rFonts w:eastAsia="Times New Roman"/>
+          <w:sz w:val="22"/>
+          <w:szCs w:val="24"/>
+          <w:lang w:eastAsia="nl-NL"/>
+        </w:rPr>
+      </w:pPr>
+      <w:r>
+        <w:rPr>
+          <w:rFonts w:eastAsia="Times New Roman"/>
+          <w:sz w:val="22"/>
+          <w:szCs w:val="24"/>
+          <w:lang w:eastAsia="nl-NL"/>
+        </w:rPr>
+        <w:t xml:space="preserve">Daarna moet je het draad van de rug verbinden dit </w:t>
+      </w:r>
+      <w:r>
+        <w:rPr>
+          <w:rFonts w:eastAsia="Times New Roman"/>
+          <w:sz w:val="22"/>
+          <w:szCs w:val="24"/>
+          <w:lang w:eastAsia="nl-NL"/>
+        </w:rPr>
+        <w:t>doe je door een groen draad naar het witte blok te trekken.</w:t>
+      </w:r>
+      <w:r>
+        <w:rPr>
+          <w:rFonts w:eastAsia="Times New Roman"/>
+          <w:sz w:val="22"/>
+          <w:szCs w:val="24"/>
+          <w:lang w:eastAsia="nl-NL"/>
+        </w:rPr>
+        <w:t xml:space="preserve"> Vergeet niet om de robot om te draaien door gebruik van de hendel anders kan je niet bij de rug komen.</w:t>
       </w:r>
     </w:p>
     <w:p>
@@ -546,18 +1989,24 @@
         <w:pStyle w:val="Lijstalinea"/>
         <w:numPr>
           <w:ilvl w:val="0"/>
-          <w:numId w:val="4"/>
+          <w:numId w:val="6"/>
         </w:numPr>
-        <w:spacing w:after="120" w:line="264" w:lineRule="auto"/>
-        <w:rPr>
-          <w:szCs w:val="24"/>
-        </w:rPr>
-      </w:pPr>
-      <w:r>
-        <w:rPr>
-          <w:szCs w:val="24"/>
-        </w:rPr>
-        <w:t>Volg de instructies op de handleiding om het spel door te komen.</w:t>
+        <w:spacing w:after="120" w:line="240" w:lineRule="auto"/>
+        <w:rPr>
+          <w:rFonts w:eastAsia="Times New Roman"/>
+          <w:color w:val="000000"/>
+          <w:sz w:val="22"/>
+          <w:lang w:eastAsia="nl-NL"/>
+        </w:rPr>
+      </w:pPr>
+      <w:r>
+        <w:rPr>
+          <w:rFonts w:eastAsia="Times New Roman"/>
+          <w:color w:val="000000"/>
+          <w:sz w:val="22"/>
+          <w:lang w:eastAsia="nl-NL"/>
+        </w:rPr>
+        <w:t>Draai de robot weer om en zet de batterij van de robot in de voorkant van de romp. Je kan zien waar je hem moet stoppen omdat er een gat in de romp specifiek gemaakt voor de batterij.</w:t>
       </w:r>
     </w:p>
     <w:p>
@@ -565,318 +2014,753 @@
         <w:pStyle w:val="Lijstalinea"/>
         <w:numPr>
           <w:ilvl w:val="0"/>
-          <w:numId w:val="4"/>
+          <w:numId w:val="6"/>
         </w:numPr>
-        <w:spacing w:after="120" w:line="264" w:lineRule="auto"/>
-        <w:rPr>
-          <w:szCs w:val="24"/>
-        </w:rPr>
-      </w:pPr>
-      <w:r>
-        <w:rPr>
-          <w:szCs w:val="24"/>
-        </w:rPr>
-        <w:t>Zodra de puzzel voltooid is (de robot correct in elkaar zetten) geeft de robot informatie die gebruikt kan worden in een ander spel.</w:t>
-      </w:r>
-      <w:bookmarkEnd w:id="1"/>
-    </w:p>
-    <w:p>
-      <w:pPr>
-        <w:pStyle w:val="Kop1"/>
-        <w:rPr>
-          <w:rFonts w:ascii="Arial" w:hAnsi="Arial" w:cs="Arial"/>
-        </w:rPr>
-      </w:pPr>
-      <w:r>
-        <w:rPr>
-          <w:rFonts w:ascii="Arial" w:hAnsi="Arial" w:cs="Arial"/>
+        <w:spacing w:after="120" w:line="240" w:lineRule="auto"/>
+        <w:rPr>
+          <w:rFonts w:eastAsia="Times New Roman"/>
+          <w:sz w:val="22"/>
+          <w:szCs w:val="24"/>
+          <w:lang w:eastAsia="nl-NL"/>
+        </w:rPr>
+      </w:pPr>
+      <w:r>
+        <w:rPr>
+          <w:rFonts w:eastAsia="Times New Roman"/>
+          <w:sz w:val="22"/>
+          <w:szCs w:val="24"/>
+          <w:lang w:eastAsia="nl-NL"/>
+        </w:rPr>
+        <w:t xml:space="preserve">Draai de robot weer om als je alles goed hebt gedaan zal er nu een soort van cijfer toetsenbord op de rug zitten als je deze code goed invult is de robot klaar voor </w:t>
+      </w:r>
+      <w:r>
+        <w:rPr>
+          <w:rFonts w:eastAsia="Times New Roman"/>
+          <w:sz w:val="22"/>
+          <w:szCs w:val="24"/>
+          <w:lang w:eastAsia="nl-NL"/>
+        </w:rPr>
+        <w:lastRenderedPageBreak/>
+        <w:t>gebruik en ben je klaar met het bouwen van de robot.</w:t>
+      </w:r>
+      <w:r>
+        <w:rPr>
+          <w:rFonts w:eastAsia="Times New Roman"/>
+          <w:sz w:val="22"/>
+          <w:szCs w:val="24"/>
+          <w:lang w:eastAsia="nl-NL"/>
+        </w:rPr>
+        <w:t xml:space="preserve"> De code die je moet invullen is: 3898.</w:t>
+      </w:r>
+    </w:p>
+    <w:p>
+      <w:pPr>
+        <w:pStyle w:val="Lijstalinea"/>
+        <w:numPr>
+          <w:ilvl w:val="0"/>
+          <w:numId w:val="6"/>
+        </w:numPr>
+        <w:spacing w:after="120" w:line="240" w:lineRule="auto"/>
+        <w:rPr>
+          <w:rFonts w:ascii="Times New Roman" w:eastAsia="Times New Roman" w:hAnsi="Times New Roman" w:cs="Times New Roman"/>
+          <w:szCs w:val="24"/>
+          <w:lang w:eastAsia="nl-NL"/>
+        </w:rPr>
+      </w:pPr>
+      <w:r>
+        <w:rPr>
+          <w:rFonts w:eastAsia="Times New Roman"/>
+          <w:color w:val="000000"/>
+          <w:sz w:val="22"/>
+          <w:lang w:eastAsia="nl-NL"/>
+        </w:rPr>
+        <w:t>Volg de instructies op de handleiding om het spel door te komen.</w:t>
+      </w:r>
+    </w:p>
+    <w:p>
+      <w:pPr>
+        <w:pStyle w:val="Lijstalinea"/>
+        <w:numPr>
+          <w:ilvl w:val="0"/>
+          <w:numId w:val="6"/>
+        </w:numPr>
+        <w:spacing w:after="120" w:line="240" w:lineRule="auto"/>
+        <w:rPr>
+          <w:rFonts w:ascii="Times New Roman" w:eastAsia="Times New Roman" w:hAnsi="Times New Roman" w:cs="Times New Roman"/>
+          <w:szCs w:val="24"/>
+          <w:lang w:eastAsia="nl-NL"/>
+        </w:rPr>
+      </w:pPr>
+      <w:r>
+        <w:rPr>
+          <w:rFonts w:eastAsia="Times New Roman"/>
+          <w:color w:val="000000"/>
+          <w:sz w:val="22"/>
+          <w:lang w:eastAsia="nl-NL"/>
+        </w:rPr>
+        <w:t>Zodra de puzzel voltooid is (de robot correct in elkaar zetten) geeft de robot informatie die gebruikt kan worden in</w:t>
+      </w:r>
+      <w:r>
+        <w:rPr>
+          <w:rFonts w:eastAsia="Times New Roman"/>
+          <w:color w:val="000000"/>
+          <w:sz w:val="22"/>
+          <w:lang w:eastAsia="nl-NL"/>
+        </w:rPr>
+        <w:t xml:space="preserve"> de escape room</w:t>
+      </w:r>
+      <w:r>
+        <w:rPr>
+          <w:rFonts w:eastAsia="Times New Roman"/>
+          <w:color w:val="000000"/>
+          <w:sz w:val="22"/>
+          <w:lang w:eastAsia="nl-NL"/>
+        </w:rPr>
+        <w:t>.</w:t>
+      </w:r>
+    </w:p>
+    <w:p>
+      <w:pPr>
+        <w:spacing w:before="480" w:after="120" w:line="240" w:lineRule="auto"/>
+        <w:outlineLvl w:val="0"/>
+        <w:rPr>
+          <w:rFonts w:ascii="Times New Roman" w:eastAsia="Times New Roman" w:hAnsi="Times New Roman" w:cs="Times New Roman"/>
+          <w:b/>
+          <w:bCs/>
+          <w:kern w:val="36"/>
+          <w:sz w:val="48"/>
+          <w:szCs w:val="48"/>
+          <w:lang w:eastAsia="nl-NL"/>
+        </w:rPr>
+      </w:pPr>
+      <w:r>
+        <w:rPr>
+          <w:rFonts w:eastAsia="Times New Roman"/>
+          <w:b/>
+          <w:bCs/>
+          <w:color w:val="000000"/>
+          <w:kern w:val="36"/>
+          <w:sz w:val="46"/>
+          <w:szCs w:val="46"/>
+          <w:lang w:eastAsia="nl-NL"/>
         </w:rPr>
         <w:t>Wie heeft wat gedaan</w:t>
       </w:r>
     </w:p>
     <w:p>
-      <w:r>
+      <w:pPr>
+        <w:spacing w:after="0" w:line="240" w:lineRule="auto"/>
+        <w:rPr>
+          <w:rFonts w:ascii="Times New Roman" w:eastAsia="Times New Roman" w:hAnsi="Times New Roman" w:cs="Times New Roman"/>
+          <w:szCs w:val="24"/>
+          <w:lang w:eastAsia="nl-NL"/>
+        </w:rPr>
+      </w:pPr>
+      <w:r>
+        <w:rPr>
+          <w:rFonts w:eastAsia="Times New Roman"/>
+          <w:color w:val="000000"/>
+          <w:sz w:val="22"/>
+          <w:lang w:eastAsia="nl-NL"/>
+        </w:rPr>
         <w:t>Sep – programmeur</w:t>
       </w:r>
-    </w:p>
-    <w:p>
-      <w:r>
-        <w:t xml:space="preserve">Jari </w:t>
-      </w:r>
-      <w:r>
-        <w:t>–</w:t>
-      </w:r>
-      <w:r>
+      <w:r>
+        <w:rPr>
+          <w:rFonts w:eastAsia="Times New Roman"/>
+          <w:color w:val="000000"/>
+          <w:sz w:val="22"/>
+          <w:lang w:eastAsia="nl-NL"/>
+        </w:rPr>
+        <w:t xml:space="preserve"> en </w:t>
+      </w:r>
+      <w:proofErr w:type="spellStart"/>
+      <w:r>
+        <w:rPr>
+          <w:rFonts w:eastAsia="Times New Roman"/>
+          <w:color w:val="000000"/>
+          <w:sz w:val="22"/>
+          <w:lang w:eastAsia="nl-NL"/>
+        </w:rPr>
+        <w:t>documentation</w:t>
+      </w:r>
+      <w:proofErr w:type="spellEnd"/>
+    </w:p>
+    <w:p>
+      <w:pPr>
+        <w:spacing w:after="0" w:line="240" w:lineRule="auto"/>
+        <w:rPr>
+          <w:rFonts w:ascii="Times New Roman" w:eastAsia="Times New Roman" w:hAnsi="Times New Roman" w:cs="Times New Roman"/>
+          <w:szCs w:val="24"/>
+          <w:lang w:eastAsia="nl-NL"/>
+        </w:rPr>
+      </w:pPr>
+      <w:r>
+        <w:rPr>
+          <w:rFonts w:eastAsia="Times New Roman"/>
+          <w:color w:val="000000"/>
+          <w:sz w:val="22"/>
+          <w:lang w:eastAsia="nl-NL"/>
+        </w:rPr>
+        <w:t>Jari – programmeur</w:t>
+      </w:r>
+    </w:p>
+    <w:p>
+      <w:pPr>
+        <w:spacing w:after="0" w:line="240" w:lineRule="auto"/>
+        <w:rPr>
+          <w:rFonts w:ascii="Times New Roman" w:eastAsia="Times New Roman" w:hAnsi="Times New Roman" w:cs="Times New Roman"/>
+          <w:szCs w:val="24"/>
+          <w:lang w:eastAsia="nl-NL"/>
+        </w:rPr>
+      </w:pPr>
+      <w:r>
+        <w:rPr>
+          <w:rFonts w:eastAsia="Times New Roman"/>
+          <w:color w:val="000000"/>
+          <w:sz w:val="22"/>
+          <w:lang w:eastAsia="nl-NL"/>
+        </w:rPr>
+        <w:t>Amber- modellen</w:t>
+      </w:r>
+    </w:p>
+    <w:p>
+      <w:pPr>
+        <w:spacing w:after="0" w:line="240" w:lineRule="auto"/>
+        <w:rPr>
+          <w:rFonts w:ascii="Times New Roman" w:eastAsia="Times New Roman" w:hAnsi="Times New Roman" w:cs="Times New Roman"/>
+          <w:szCs w:val="24"/>
+          <w:lang w:eastAsia="nl-NL"/>
+        </w:rPr>
+      </w:pPr>
+      <w:r>
+        <w:rPr>
+          <w:rFonts w:eastAsia="Times New Roman"/>
+          <w:color w:val="000000"/>
+          <w:sz w:val="22"/>
+          <w:lang w:eastAsia="nl-NL"/>
+        </w:rPr>
+        <w:t>Maarten – modellen, tekenen en programmeren</w:t>
+      </w:r>
+    </w:p>
+    <w:p>
+      <w:pPr>
+        <w:spacing w:after="0" w:line="240" w:lineRule="auto"/>
+        <w:rPr>
+          <w:rFonts w:ascii="Times New Roman" w:eastAsia="Times New Roman" w:hAnsi="Times New Roman" w:cs="Times New Roman"/>
+          <w:szCs w:val="24"/>
+          <w:lang w:eastAsia="nl-NL"/>
+        </w:rPr>
+      </w:pPr>
+      <w:r>
+        <w:rPr>
+          <w:rFonts w:eastAsia="Times New Roman"/>
+          <w:color w:val="000000"/>
+          <w:sz w:val="22"/>
+          <w:lang w:eastAsia="nl-NL"/>
+        </w:rPr>
+        <w:t>Collin – programmeren en design</w:t>
+      </w:r>
+    </w:p>
+    <w:p>
+      <w:pPr>
+        <w:spacing w:after="0" w:line="240" w:lineRule="auto"/>
+        <w:rPr>
+          <w:rFonts w:ascii="Times New Roman" w:eastAsia="Times New Roman" w:hAnsi="Times New Roman" w:cs="Times New Roman"/>
+          <w:szCs w:val="24"/>
+          <w:lang w:eastAsia="nl-NL"/>
+        </w:rPr>
+      </w:pPr>
+      <w:r>
+        <w:rPr>
+          <w:rFonts w:eastAsia="Times New Roman"/>
+          <w:color w:val="000000"/>
+          <w:sz w:val="22"/>
+          <w:lang w:eastAsia="nl-NL"/>
+        </w:rPr>
+        <w:t>Timur – design en scrummaster</w:t>
+      </w:r>
+      <w:r>
+        <w:rPr>
+          <w:rFonts w:eastAsia="Times New Roman"/>
+          <w:color w:val="000000"/>
+          <w:sz w:val="22"/>
+          <w:lang w:eastAsia="nl-NL"/>
+        </w:rPr>
+        <w:t xml:space="preserve"> en documentation</w:t>
+      </w:r>
+      <w:bookmarkStart w:id="0" w:name="_GoBack"/>
+      <w:bookmarkEnd w:id="0"/>
+    </w:p>
+    <w:p>
+      <w:pPr>
+        <w:spacing w:before="480" w:after="120" w:line="240" w:lineRule="auto"/>
+        <w:outlineLvl w:val="0"/>
+        <w:rPr>
+          <w:rFonts w:ascii="Times New Roman" w:eastAsia="Times New Roman" w:hAnsi="Times New Roman" w:cs="Times New Roman"/>
+          <w:b/>
+          <w:bCs/>
+          <w:kern w:val="36"/>
+          <w:sz w:val="48"/>
+          <w:szCs w:val="48"/>
+          <w:lang w:eastAsia="nl-NL"/>
+        </w:rPr>
+      </w:pPr>
+      <w:proofErr w:type="spellStart"/>
+      <w:r>
+        <w:rPr>
+          <w:rFonts w:eastAsia="Times New Roman"/>
+          <w:b/>
+          <w:bCs/>
+          <w:color w:val="000000"/>
+          <w:kern w:val="36"/>
+          <w:sz w:val="46"/>
+          <w:szCs w:val="46"/>
+          <w:lang w:eastAsia="nl-NL"/>
+        </w:rPr>
+        <w:t>Plugins</w:t>
+      </w:r>
+      <w:proofErr w:type="spellEnd"/>
+      <w:r>
+        <w:rPr>
+          <w:rFonts w:eastAsia="Times New Roman"/>
+          <w:b/>
+          <w:bCs/>
+          <w:color w:val="000000"/>
+          <w:kern w:val="36"/>
+          <w:sz w:val="46"/>
+          <w:szCs w:val="46"/>
+          <w:lang w:eastAsia="nl-NL"/>
+        </w:rPr>
+        <w:t xml:space="preserve"> en Extensies</w:t>
+      </w:r>
+    </w:p>
+    <w:p>
+      <w:pPr>
+        <w:spacing w:after="0" w:line="240" w:lineRule="auto"/>
+        <w:rPr>
+          <w:rFonts w:ascii="Times New Roman" w:eastAsia="Times New Roman" w:hAnsi="Times New Roman" w:cs="Times New Roman"/>
+          <w:szCs w:val="24"/>
+          <w:lang w:val="en-US" w:eastAsia="nl-NL"/>
+        </w:rPr>
+      </w:pPr>
+      <w:proofErr w:type="spellStart"/>
+      <w:r>
+        <w:rPr>
+          <w:rFonts w:eastAsia="Times New Roman"/>
+          <w:color w:val="000000"/>
+          <w:sz w:val="22"/>
+          <w:lang w:val="en-US" w:eastAsia="nl-NL"/>
+        </w:rPr>
+        <w:t>Textmesh</w:t>
+      </w:r>
+      <w:proofErr w:type="spellEnd"/>
+      <w:r>
+        <w:rPr>
+          <w:rFonts w:eastAsia="Times New Roman"/>
+          <w:color w:val="000000"/>
+          <w:sz w:val="22"/>
+          <w:lang w:val="en-US" w:eastAsia="nl-NL"/>
+        </w:rPr>
+        <w:t xml:space="preserve"> pro</w:t>
+      </w:r>
+    </w:p>
+    <w:p>
+      <w:pPr>
+        <w:spacing w:after="0" w:line="240" w:lineRule="auto"/>
+        <w:rPr>
+          <w:rFonts w:ascii="Times New Roman" w:eastAsia="Times New Roman" w:hAnsi="Times New Roman" w:cs="Times New Roman"/>
+          <w:szCs w:val="24"/>
+          <w:lang w:val="en-US" w:eastAsia="nl-NL"/>
+        </w:rPr>
+      </w:pPr>
+      <w:proofErr w:type="spellStart"/>
+      <w:r>
+        <w:rPr>
+          <w:rFonts w:eastAsia="Times New Roman"/>
+          <w:color w:val="000000"/>
+          <w:sz w:val="22"/>
+          <w:lang w:val="en-US" w:eastAsia="nl-NL"/>
+        </w:rPr>
+        <w:t>Litjson</w:t>
+      </w:r>
+      <w:proofErr w:type="spellEnd"/>
+    </w:p>
+    <w:p>
+      <w:pPr>
+        <w:spacing w:after="0" w:line="240" w:lineRule="auto"/>
+        <w:rPr>
+          <w:rFonts w:ascii="Times New Roman" w:eastAsia="Times New Roman" w:hAnsi="Times New Roman" w:cs="Times New Roman"/>
+          <w:szCs w:val="24"/>
+          <w:lang w:val="en-US" w:eastAsia="nl-NL"/>
+        </w:rPr>
+      </w:pPr>
+      <w:proofErr w:type="spellStart"/>
+      <w:r>
+        <w:rPr>
+          <w:rFonts w:eastAsia="Times New Roman"/>
+          <w:color w:val="000000"/>
+          <w:sz w:val="22"/>
+          <w:lang w:val="en-US" w:eastAsia="nl-NL"/>
+        </w:rPr>
+        <w:t>Probuilder</w:t>
+      </w:r>
+      <w:proofErr w:type="spellEnd"/>
+    </w:p>
+    <w:p>
+      <w:pPr>
+        <w:spacing w:after="0" w:line="240" w:lineRule="auto"/>
+        <w:rPr>
+          <w:rFonts w:ascii="Times New Roman" w:eastAsia="Times New Roman" w:hAnsi="Times New Roman" w:cs="Times New Roman"/>
+          <w:szCs w:val="24"/>
+          <w:lang w:val="en-US" w:eastAsia="nl-NL"/>
+        </w:rPr>
+      </w:pPr>
+      <w:r>
+        <w:rPr>
+          <w:rFonts w:eastAsia="Times New Roman"/>
+          <w:color w:val="000000"/>
+          <w:sz w:val="22"/>
+          <w:lang w:val="en-US" w:eastAsia="nl-NL"/>
+        </w:rPr>
+        <w:t>Steam VR</w:t>
+      </w:r>
+    </w:p>
+    <w:p>
+      <w:pPr>
+        <w:spacing w:after="0" w:line="240" w:lineRule="auto"/>
+        <w:rPr>
+          <w:rFonts w:ascii="Times New Roman" w:eastAsia="Times New Roman" w:hAnsi="Times New Roman" w:cs="Times New Roman"/>
+          <w:szCs w:val="24"/>
+          <w:lang w:eastAsia="nl-NL"/>
+        </w:rPr>
+      </w:pPr>
+      <w:r>
+        <w:rPr>
+          <w:rFonts w:eastAsia="Times New Roman"/>
+          <w:color w:val="000000"/>
+          <w:sz w:val="22"/>
+          <w:lang w:eastAsia="nl-NL"/>
+        </w:rPr>
+        <w:t>Rainbow folders</w:t>
+      </w:r>
+    </w:p>
+    <w:p>
+      <w:pPr>
+        <w:spacing w:before="480" w:after="120" w:line="240" w:lineRule="auto"/>
+        <w:outlineLvl w:val="0"/>
+        <w:rPr>
+          <w:rFonts w:ascii="Times New Roman" w:eastAsia="Times New Roman" w:hAnsi="Times New Roman" w:cs="Times New Roman"/>
+          <w:b/>
+          <w:bCs/>
+          <w:kern w:val="36"/>
+          <w:sz w:val="48"/>
+          <w:szCs w:val="48"/>
+          <w:lang w:eastAsia="nl-NL"/>
+        </w:rPr>
+      </w:pPr>
+      <w:r>
+        <w:rPr>
+          <w:rFonts w:eastAsia="Times New Roman"/>
+          <w:b/>
+          <w:bCs/>
+          <w:color w:val="000000"/>
+          <w:kern w:val="36"/>
+          <w:sz w:val="46"/>
+          <w:szCs w:val="46"/>
+          <w:lang w:eastAsia="nl-NL"/>
+        </w:rPr>
+        <w:t>Lettertype</w:t>
+      </w:r>
+    </w:p>
+    <w:p>
+      <w:pPr>
+        <w:spacing w:after="0" w:line="240" w:lineRule="auto"/>
+        <w:rPr>
+          <w:rFonts w:ascii="Times New Roman" w:eastAsia="Times New Roman" w:hAnsi="Times New Roman" w:cs="Times New Roman"/>
+          <w:szCs w:val="24"/>
+          <w:lang w:eastAsia="nl-NL"/>
+        </w:rPr>
+      </w:pPr>
+      <w:r>
+        <w:rPr>
+          <w:rFonts w:eastAsia="Times New Roman"/>
+          <w:color w:val="000000"/>
+          <w:sz w:val="22"/>
+          <w:lang w:eastAsia="nl-NL"/>
+        </w:rPr>
+        <w:t xml:space="preserve">We gebruiken voor alle letters en woorden </w:t>
+      </w:r>
+      <w:proofErr w:type="spellStart"/>
+      <w:r>
+        <w:rPr>
+          <w:rFonts w:eastAsia="Times New Roman"/>
+          <w:color w:val="000000"/>
+          <w:sz w:val="22"/>
+          <w:lang w:eastAsia="nl-NL"/>
+        </w:rPr>
+        <w:t>Arial</w:t>
+      </w:r>
+      <w:proofErr w:type="spellEnd"/>
+    </w:p>
+    <w:p>
+      <w:pPr>
+        <w:spacing w:before="480" w:after="120" w:line="240" w:lineRule="auto"/>
+        <w:outlineLvl w:val="0"/>
+        <w:rPr>
+          <w:rFonts w:ascii="Times New Roman" w:eastAsia="Times New Roman" w:hAnsi="Times New Roman" w:cs="Times New Roman"/>
+          <w:b/>
+          <w:bCs/>
+          <w:kern w:val="36"/>
+          <w:sz w:val="48"/>
+          <w:szCs w:val="48"/>
+          <w:lang w:eastAsia="nl-NL"/>
+        </w:rPr>
+      </w:pPr>
+      <w:r>
+        <w:rPr>
+          <w:rFonts w:eastAsia="Times New Roman"/>
+          <w:b/>
+          <w:bCs/>
+          <w:color w:val="000000"/>
+          <w:kern w:val="36"/>
+          <w:sz w:val="46"/>
+          <w:szCs w:val="46"/>
+          <w:lang w:eastAsia="nl-NL"/>
+        </w:rPr>
+        <w:t>Bepaalde kleuren</w:t>
+      </w:r>
+    </w:p>
+    <w:p>
+      <w:pPr>
+        <w:spacing w:after="0" w:line="240" w:lineRule="auto"/>
+        <w:rPr>
+          <w:rFonts w:ascii="Times New Roman" w:eastAsia="Times New Roman" w:hAnsi="Times New Roman" w:cs="Times New Roman"/>
+          <w:szCs w:val="24"/>
+          <w:lang w:eastAsia="nl-NL"/>
+        </w:rPr>
+      </w:pPr>
+      <w:r>
+        <w:rPr>
+          <w:rFonts w:eastAsia="Times New Roman"/>
+          <w:color w:val="000000"/>
+          <w:sz w:val="22"/>
+          <w:lang w:eastAsia="nl-NL"/>
+        </w:rPr>
+        <w:t>In de VR game wordt vooral grijs gebruikt. Dit hebben we gedaan om de kamer zo neutraal mogelijk te houden het enigste wat geen grijs gebruikt zijn de kabels die in de robot zitten. Maar in operating system worden gewoon allemaal soorten RGB kleuren gebruikt met niet echt voorkeur naar een speciale kleur.</w:t>
+      </w:r>
+    </w:p>
+    <w:p>
+      <w:pPr>
+        <w:spacing w:before="480" w:after="120" w:line="240" w:lineRule="auto"/>
+        <w:outlineLvl w:val="0"/>
+        <w:rPr>
+          <w:rFonts w:ascii="Times New Roman" w:eastAsia="Times New Roman" w:hAnsi="Times New Roman" w:cs="Times New Roman"/>
+          <w:b/>
+          <w:bCs/>
+          <w:kern w:val="36"/>
+          <w:sz w:val="48"/>
+          <w:szCs w:val="48"/>
+          <w:lang w:val="en-US" w:eastAsia="nl-NL"/>
+        </w:rPr>
+      </w:pPr>
+      <w:proofErr w:type="spellStart"/>
+      <w:r>
+        <w:rPr>
+          <w:rFonts w:eastAsia="Times New Roman"/>
+          <w:b/>
+          <w:bCs/>
+          <w:color w:val="000000"/>
+          <w:kern w:val="36"/>
+          <w:sz w:val="46"/>
+          <w:szCs w:val="46"/>
+          <w:lang w:val="en-US" w:eastAsia="nl-NL"/>
+        </w:rPr>
+        <w:t>Programma’s</w:t>
+      </w:r>
+      <w:proofErr w:type="spellEnd"/>
+      <w:r>
+        <w:rPr>
+          <w:rFonts w:eastAsia="Times New Roman"/>
+          <w:b/>
+          <w:bCs/>
+          <w:color w:val="000000"/>
+          <w:kern w:val="36"/>
+          <w:sz w:val="46"/>
+          <w:szCs w:val="46"/>
+          <w:lang w:val="en-US" w:eastAsia="nl-NL"/>
+        </w:rPr>
         <w:t xml:space="preserve"> </w:t>
       </w:r>
-      <w:r>
-        <w:t>programmeur</w:t>
-      </w:r>
-    </w:p>
-    <w:p>
-      <w:r>
-        <w:t xml:space="preserve">Amber- </w:t>
-      </w:r>
-      <w:r>
-        <w:t>modellen</w:t>
-      </w:r>
-    </w:p>
-    <w:p>
-      <w:r>
-        <w:t xml:space="preserve">Maarten – modellen, tekenen en programmeren </w:t>
-      </w:r>
-    </w:p>
-    <w:p>
-      <w:r>
-        <w:t xml:space="preserve">Collin </w:t>
-      </w:r>
-      <w:r>
-        <w:t>–</w:t>
-      </w:r>
-      <w:r>
+      <w:proofErr w:type="spellStart"/>
+      <w:r>
+        <w:rPr>
+          <w:rFonts w:eastAsia="Times New Roman"/>
+          <w:b/>
+          <w:bCs/>
+          <w:color w:val="000000"/>
+          <w:kern w:val="36"/>
+          <w:sz w:val="46"/>
+          <w:szCs w:val="46"/>
+          <w:lang w:val="en-US" w:eastAsia="nl-NL"/>
+        </w:rPr>
+        <w:t>buiten</w:t>
+      </w:r>
+      <w:proofErr w:type="spellEnd"/>
+      <w:r>
+        <w:rPr>
+          <w:rFonts w:eastAsia="Times New Roman"/>
+          <w:b/>
+          <w:bCs/>
+          <w:color w:val="000000"/>
+          <w:kern w:val="36"/>
+          <w:sz w:val="46"/>
+          <w:szCs w:val="46"/>
+          <w:lang w:val="en-US" w:eastAsia="nl-NL"/>
+        </w:rPr>
+        <w:t xml:space="preserve"> unity</w:t>
+      </w:r>
+    </w:p>
+    <w:p>
+      <w:pPr>
+        <w:spacing w:after="0" w:line="240" w:lineRule="auto"/>
+        <w:rPr>
+          <w:rFonts w:ascii="Times New Roman" w:eastAsia="Times New Roman" w:hAnsi="Times New Roman" w:cs="Times New Roman"/>
+          <w:szCs w:val="24"/>
+          <w:lang w:val="en-US" w:eastAsia="nl-NL"/>
+        </w:rPr>
+      </w:pPr>
+      <w:proofErr w:type="spellStart"/>
+      <w:r>
+        <w:rPr>
+          <w:rFonts w:eastAsia="Times New Roman"/>
+          <w:color w:val="000000"/>
+          <w:sz w:val="22"/>
+          <w:lang w:val="en-US" w:eastAsia="nl-NL"/>
+        </w:rPr>
+        <w:t>Hacknplan</w:t>
+      </w:r>
+      <w:proofErr w:type="spellEnd"/>
+    </w:p>
+    <w:p>
+      <w:pPr>
+        <w:spacing w:after="0" w:line="240" w:lineRule="auto"/>
+        <w:rPr>
+          <w:rFonts w:ascii="Times New Roman" w:eastAsia="Times New Roman" w:hAnsi="Times New Roman" w:cs="Times New Roman"/>
+          <w:szCs w:val="24"/>
+          <w:lang w:val="en-US" w:eastAsia="nl-NL"/>
+        </w:rPr>
+      </w:pPr>
+      <w:proofErr w:type="spellStart"/>
+      <w:r>
+        <w:rPr>
+          <w:rFonts w:eastAsia="Times New Roman"/>
+          <w:color w:val="000000"/>
+          <w:sz w:val="22"/>
+          <w:lang w:val="en-US" w:eastAsia="nl-NL"/>
+        </w:rPr>
+        <w:t>Sourcetree</w:t>
+      </w:r>
+      <w:proofErr w:type="spellEnd"/>
+    </w:p>
+    <w:p>
+      <w:pPr>
+        <w:spacing w:after="0" w:line="240" w:lineRule="auto"/>
+        <w:rPr>
+          <w:rFonts w:ascii="Times New Roman" w:eastAsia="Times New Roman" w:hAnsi="Times New Roman" w:cs="Times New Roman"/>
+          <w:szCs w:val="24"/>
+          <w:lang w:val="en-US" w:eastAsia="nl-NL"/>
+        </w:rPr>
+      </w:pPr>
+      <w:r>
+        <w:rPr>
+          <w:rFonts w:eastAsia="Times New Roman"/>
+          <w:color w:val="000000"/>
+          <w:sz w:val="22"/>
+          <w:lang w:val="en-US" w:eastAsia="nl-NL"/>
+        </w:rPr>
+        <w:t>Discord</w:t>
+      </w:r>
+    </w:p>
+    <w:p>
+      <w:pPr>
+        <w:spacing w:after="0" w:line="240" w:lineRule="auto"/>
+        <w:rPr>
+          <w:rFonts w:ascii="Times New Roman" w:eastAsia="Times New Roman" w:hAnsi="Times New Roman" w:cs="Times New Roman"/>
+          <w:szCs w:val="24"/>
+          <w:lang w:val="en-US" w:eastAsia="nl-NL"/>
+        </w:rPr>
+      </w:pPr>
+    </w:p>
+    <w:p>
+      <w:pPr>
+        <w:spacing w:before="480" w:after="120" w:line="240" w:lineRule="auto"/>
+        <w:outlineLvl w:val="0"/>
+        <w:rPr>
+          <w:rFonts w:ascii="Times New Roman" w:eastAsia="Times New Roman" w:hAnsi="Times New Roman" w:cs="Times New Roman"/>
+          <w:b/>
+          <w:bCs/>
+          <w:kern w:val="36"/>
+          <w:sz w:val="48"/>
+          <w:szCs w:val="48"/>
+          <w:lang w:eastAsia="nl-NL"/>
+        </w:rPr>
+      </w:pPr>
+      <w:r>
+        <w:rPr>
+          <w:rFonts w:eastAsia="Times New Roman"/>
+          <w:b/>
+          <w:bCs/>
+          <w:color w:val="000000"/>
+          <w:kern w:val="36"/>
+          <w:sz w:val="46"/>
+          <w:szCs w:val="46"/>
+          <w:lang w:eastAsia="nl-NL"/>
+        </w:rPr>
+        <w:t>Contact informatie</w:t>
+      </w:r>
+    </w:p>
+    <w:p>
+      <w:pPr>
+        <w:spacing w:after="0" w:line="240" w:lineRule="auto"/>
+        <w:rPr>
+          <w:rFonts w:ascii="Times New Roman" w:eastAsia="Times New Roman" w:hAnsi="Times New Roman" w:cs="Times New Roman"/>
+          <w:szCs w:val="24"/>
+          <w:lang w:eastAsia="nl-NL"/>
+        </w:rPr>
+      </w:pPr>
+      <w:r>
+        <w:rPr>
+          <w:rFonts w:eastAsia="Times New Roman"/>
+          <w:color w:val="000000"/>
+          <w:sz w:val="22"/>
+          <w:lang w:eastAsia="nl-NL"/>
+        </w:rPr>
+        <w:t xml:space="preserve">Tijdens het project hebben wij contact gehad met Dianne ten Hartog. Zij blijft ook het contactpersoon voor de volgende groep. Haar emailadres: </w:t>
+      </w:r>
+      <w:hyperlink r:id="rId6" w:history="1">
+        <w:r>
+          <w:rPr>
+            <w:rFonts w:eastAsia="Times New Roman"/>
+            <w:color w:val="1155CC"/>
+            <w:sz w:val="22"/>
+            <w:u w:val="single"/>
+            <w:lang w:eastAsia="nl-NL"/>
+          </w:rPr>
+          <w:t>dtenhartog@rocvantwente.nl</w:t>
+        </w:r>
+      </w:hyperlink>
+      <w:r>
+        <w:rPr>
+          <w:rFonts w:eastAsia="Times New Roman"/>
+          <w:color w:val="000000"/>
+          <w:sz w:val="22"/>
+          <w:lang w:eastAsia="nl-NL"/>
+        </w:rPr>
         <w:t xml:space="preserve"> </w:t>
       </w:r>
-      <w:r>
-        <w:t>programmeren en design</w:t>
-      </w:r>
-    </w:p>
-    <w:p>
-      <w:r>
-        <w:t>Timur – design en scrummaster</w:t>
-      </w:r>
-    </w:p>
-    <w:p>
-      <w:pPr>
-        <w:pStyle w:val="Kop1"/>
-        <w:rPr>
-          <w:rFonts w:ascii="Arial" w:hAnsi="Arial" w:cs="Arial"/>
-        </w:rPr>
-      </w:pPr>
-      <w:proofErr w:type="spellStart"/>
-      <w:r>
-        <w:rPr>
-          <w:rFonts w:ascii="Arial" w:hAnsi="Arial" w:cs="Arial"/>
-        </w:rPr>
-        <w:t>Plugins</w:t>
-      </w:r>
-      <w:proofErr w:type="spellEnd"/>
-      <w:r>
-        <w:rPr>
-          <w:rFonts w:ascii="Arial" w:hAnsi="Arial" w:cs="Arial"/>
-        </w:rPr>
-        <w:t xml:space="preserve"> en Extensies</w:t>
-      </w:r>
-    </w:p>
-    <w:p>
-      <w:pPr>
-        <w:rPr>
-          <w:lang w:val="en-US"/>
-        </w:rPr>
-      </w:pPr>
-      <w:proofErr w:type="spellStart"/>
-      <w:r>
-        <w:rPr>
-          <w:lang w:val="en-US"/>
-        </w:rPr>
-        <w:t>Textmesh</w:t>
-      </w:r>
-      <w:proofErr w:type="spellEnd"/>
-      <w:r>
-        <w:rPr>
-          <w:lang w:val="en-US"/>
-        </w:rPr>
-        <w:t xml:space="preserve"> pro</w:t>
-      </w:r>
-    </w:p>
-    <w:p>
-      <w:pPr>
-        <w:rPr>
-          <w:lang w:val="en-US"/>
-        </w:rPr>
-      </w:pPr>
-      <w:proofErr w:type="spellStart"/>
-      <w:r>
-        <w:rPr>
-          <w:lang w:val="en-US"/>
-        </w:rPr>
-        <w:t>Litjson</w:t>
-      </w:r>
-      <w:proofErr w:type="spellEnd"/>
-    </w:p>
-    <w:p>
-      <w:pPr>
-        <w:rPr>
-          <w:lang w:val="en-US"/>
-        </w:rPr>
-      </w:pPr>
-      <w:proofErr w:type="spellStart"/>
-      <w:r>
-        <w:rPr>
-          <w:lang w:val="en-US"/>
-        </w:rPr>
-        <w:t>Probuilder</w:t>
-      </w:r>
-      <w:proofErr w:type="spellEnd"/>
-    </w:p>
-    <w:p>
-      <w:pPr>
-        <w:rPr>
-          <w:lang w:val="en-US"/>
-        </w:rPr>
-      </w:pPr>
-      <w:r>
-        <w:rPr>
-          <w:lang w:val="en-US"/>
-        </w:rPr>
-        <w:t xml:space="preserve">Steam </w:t>
-      </w:r>
-      <w:r>
-        <w:rPr>
-          <w:lang w:val="en-US"/>
-        </w:rPr>
-        <w:t>VR</w:t>
-      </w:r>
-    </w:p>
-    <w:p>
-      <w:pPr>
-        <w:pStyle w:val="Kop1"/>
-        <w:rPr>
-          <w:rFonts w:ascii="Arial" w:hAnsi="Arial" w:cs="Arial"/>
-        </w:rPr>
-      </w:pPr>
-      <w:r>
-        <w:rPr>
-          <w:rFonts w:ascii="Arial" w:hAnsi="Arial" w:cs="Arial"/>
-        </w:rPr>
-        <w:t>Lettertype</w:t>
-      </w:r>
-    </w:p>
-    <w:p>
-      <w:r>
-        <w:t xml:space="preserve">We gebruiken voor alle letters en woorden </w:t>
-      </w:r>
-      <w:proofErr w:type="spellStart"/>
-      <w:r>
-        <w:t>Ari</w:t>
-      </w:r>
-      <w:r>
-        <w:t>a</w:t>
-      </w:r>
-      <w:r>
-        <w:t>l</w:t>
-      </w:r>
-      <w:proofErr w:type="spellEnd"/>
-    </w:p>
-    <w:p>
-      <w:pPr>
-        <w:pStyle w:val="Kop1"/>
-        <w:rPr>
-          <w:rFonts w:ascii="Arial" w:hAnsi="Arial" w:cs="Arial"/>
-        </w:rPr>
-      </w:pPr>
-      <w:r>
-        <w:rPr>
-          <w:rFonts w:ascii="Arial" w:hAnsi="Arial" w:cs="Arial"/>
-        </w:rPr>
-        <w:t>Bepaalde kleuren</w:t>
-      </w:r>
-    </w:p>
-    <w:p>
-      <w:r>
-        <w:t>In de VR</w:t>
-      </w:r>
-      <w:r>
-        <w:t xml:space="preserve"> game wordt vooral grijs gebruikt</w:t>
-      </w:r>
-      <w:r>
-        <w:t>. Dit hebben we gedaan om de kamer zo neutraal mogelijk te houden het enigste wat geen grijs gebruikt zijn de kabels die in de robot zitten. Maar in operating system worden gewoon allemaal soorten RGB kleuren gebruikt met niet echt voorkeur naar een speciale kleur.</w:t>
-      </w:r>
-    </w:p>
-    <w:p>
-      <w:pPr>
-        <w:pStyle w:val="Kop1"/>
-        <w:rPr>
-          <w:rFonts w:ascii="Arial" w:hAnsi="Arial" w:cs="Arial"/>
-          <w:lang w:val="en-US"/>
-        </w:rPr>
-      </w:pPr>
-      <w:proofErr w:type="spellStart"/>
-      <w:r>
-        <w:rPr>
-          <w:rFonts w:ascii="Arial" w:hAnsi="Arial" w:cs="Arial"/>
-          <w:lang w:val="en-US"/>
-        </w:rPr>
-        <w:lastRenderedPageBreak/>
-        <w:t>Programma’s</w:t>
-      </w:r>
-      <w:proofErr w:type="spellEnd"/>
-      <w:r>
-        <w:rPr>
-          <w:rFonts w:ascii="Arial" w:hAnsi="Arial" w:cs="Arial"/>
-          <w:lang w:val="en-US"/>
-        </w:rPr>
-        <w:t xml:space="preserve"> </w:t>
-      </w:r>
-      <w:proofErr w:type="spellStart"/>
-      <w:r>
-        <w:rPr>
-          <w:rFonts w:ascii="Arial" w:hAnsi="Arial" w:cs="Arial"/>
-          <w:lang w:val="en-US"/>
-        </w:rPr>
-        <w:t>buiten</w:t>
-      </w:r>
-      <w:proofErr w:type="spellEnd"/>
-      <w:r>
-        <w:rPr>
-          <w:rFonts w:ascii="Arial" w:hAnsi="Arial" w:cs="Arial"/>
-          <w:lang w:val="en-US"/>
-        </w:rPr>
-        <w:t xml:space="preserve"> unity</w:t>
-      </w:r>
-    </w:p>
-    <w:p>
-      <w:pPr>
-        <w:rPr>
-          <w:lang w:val="en-US"/>
-        </w:rPr>
-      </w:pPr>
-      <w:proofErr w:type="spellStart"/>
-      <w:r>
-        <w:rPr>
-          <w:lang w:val="en-US"/>
-        </w:rPr>
-        <w:t>Hacknplan</w:t>
-      </w:r>
-      <w:proofErr w:type="spellEnd"/>
-    </w:p>
-    <w:p>
-      <w:pPr>
-        <w:rPr>
-          <w:lang w:val="en-US"/>
-        </w:rPr>
-      </w:pPr>
-      <w:proofErr w:type="spellStart"/>
-      <w:r>
-        <w:rPr>
-          <w:lang w:val="en-US"/>
-        </w:rPr>
-        <w:t>Sourcetree</w:t>
-      </w:r>
-      <w:proofErr w:type="spellEnd"/>
-    </w:p>
-    <w:p>
-      <w:pPr>
-        <w:rPr>
-          <w:lang w:val="en-US"/>
-        </w:rPr>
-      </w:pPr>
-      <w:r>
-        <w:rPr>
-          <w:lang w:val="en-US"/>
-        </w:rPr>
-        <w:t>Discord</w:t>
-      </w:r>
-    </w:p>
+    </w:p>
+    <w:p/>
     <w:sectPr>
       <w:pgSz w:w="11906" w:h="16838"/>
       <w:pgMar w:top="1417" w:right="1417" w:bottom="1417" w:left="1417" w:header="708" w:footer="708" w:gutter="0"/>
@@ -1181,6 +3065,95 @@
     </w:lvl>
   </w:abstractNum>
   <w:abstractNum w:abstractNumId="3" w15:restartNumberingAfterBreak="0">
+    <w:nsid w:val="6186266C"/>
+    <w:multiLevelType w:val="hybridMultilevel"/>
+    <w:tmpl w:val="E1DC51DA"/>
+    <w:lvl w:ilvl="0" w:tplc="85BCF1F8">
+      <w:start w:val="1"/>
+      <w:numFmt w:val="decimal"/>
+      <w:lvlText w:val="%1."/>
+      <w:lvlJc w:val="left"/>
+      <w:pPr>
+        <w:ind w:left="720" w:hanging="360"/>
+      </w:pPr>
+      <w:rPr>
+        <w:rFonts w:ascii="Arial" w:hAnsi="Arial" w:cs="Arial" w:hint="default"/>
+      </w:rPr>
+    </w:lvl>
+    <w:lvl w:ilvl="1" w:tplc="04130019" w:tentative="1">
+      <w:start w:val="1"/>
+      <w:numFmt w:val="lowerLetter"/>
+      <w:lvlText w:val="%2."/>
+      <w:lvlJc w:val="left"/>
+      <w:pPr>
+        <w:ind w:left="1440" w:hanging="360"/>
+      </w:pPr>
+    </w:lvl>
+    <w:lvl w:ilvl="2" w:tplc="0413001B" w:tentative="1">
+      <w:start w:val="1"/>
+      <w:numFmt w:val="lowerRoman"/>
+      <w:lvlText w:val="%3."/>
+      <w:lvlJc w:val="right"/>
+      <w:pPr>
+        <w:ind w:left="2160" w:hanging="180"/>
+      </w:pPr>
+    </w:lvl>
+    <w:lvl w:ilvl="3" w:tplc="0413000F" w:tentative="1">
+      <w:start w:val="1"/>
+      <w:numFmt w:val="decimal"/>
+      <w:lvlText w:val="%4."/>
+      <w:lvlJc w:val="left"/>
+      <w:pPr>
+        <w:ind w:left="2880" w:hanging="360"/>
+      </w:pPr>
+    </w:lvl>
+    <w:lvl w:ilvl="4" w:tplc="04130019" w:tentative="1">
+      <w:start w:val="1"/>
+      <w:numFmt w:val="lowerLetter"/>
+      <w:lvlText w:val="%5."/>
+      <w:lvlJc w:val="left"/>
+      <w:pPr>
+        <w:ind w:left="3600" w:hanging="360"/>
+      </w:pPr>
+    </w:lvl>
+    <w:lvl w:ilvl="5" w:tplc="0413001B" w:tentative="1">
+      <w:start w:val="1"/>
+      <w:numFmt w:val="lowerRoman"/>
+      <w:lvlText w:val="%6."/>
+      <w:lvlJc w:val="right"/>
+      <w:pPr>
+        <w:ind w:left="4320" w:hanging="180"/>
+      </w:pPr>
+    </w:lvl>
+    <w:lvl w:ilvl="6" w:tplc="0413000F" w:tentative="1">
+      <w:start w:val="1"/>
+      <w:numFmt w:val="decimal"/>
+      <w:lvlText w:val="%7."/>
+      <w:lvlJc w:val="left"/>
+      <w:pPr>
+        <w:ind w:left="5040" w:hanging="360"/>
+      </w:pPr>
+    </w:lvl>
+    <w:lvl w:ilvl="7" w:tplc="04130019" w:tentative="1">
+      <w:start w:val="1"/>
+      <w:numFmt w:val="lowerLetter"/>
+      <w:lvlText w:val="%8."/>
+      <w:lvlJc w:val="left"/>
+      <w:pPr>
+        <w:ind w:left="5760" w:hanging="360"/>
+      </w:pPr>
+    </w:lvl>
+    <w:lvl w:ilvl="8" w:tplc="0413001B" w:tentative="1">
+      <w:start w:val="1"/>
+      <w:numFmt w:val="lowerRoman"/>
+      <w:lvlText w:val="%9."/>
+      <w:lvlJc w:val="right"/>
+      <w:pPr>
+        <w:ind w:left="6480" w:hanging="180"/>
+      </w:pPr>
+    </w:lvl>
+  </w:abstractNum>
+  <w:abstractNum w:abstractNumId="4" w15:restartNumberingAfterBreak="0">
     <w:nsid w:val="7A5901C9"/>
     <w:multiLevelType w:val="hybridMultilevel"/>
     <w:tmpl w:val="404E641E"/>
@@ -1293,7 +3266,7 @@
       </w:rPr>
     </w:lvl>
   </w:abstractNum>
-  <w:abstractNum w:abstractNumId="4" w15:restartNumberingAfterBreak="0">
+  <w:abstractNum w:abstractNumId="5" w15:restartNumberingAfterBreak="0">
     <w:nsid w:val="7EDB74F7"/>
     <w:multiLevelType w:val="hybridMultilevel"/>
     <w:tmpl w:val="CC5437E0"/>
@@ -1383,7 +3356,7 @@
     </w:lvl>
   </w:abstractNum>
   <w:num w:numId="1">
-    <w:abstractNumId w:val="3"/>
+    <w:abstractNumId w:val="4"/>
   </w:num>
   <w:num w:numId="2">
     <w:abstractNumId w:val="0"/>
@@ -1395,7 +3368,10 @@
     <w:abstractNumId w:val="2"/>
   </w:num>
   <w:num w:numId="5">
-    <w:abstractNumId w:val="4"/>
+    <w:abstractNumId w:val="5"/>
+  </w:num>
+  <w:num w:numId="6">
+    <w:abstractNumId w:val="3"/>
   </w:num>
 </w:numbering>
 </file>
@@ -2049,6 +4025,39 @@
       <w:szCs w:val="18"/>
     </w:rPr>
   </w:style>
+  <w:style w:type="paragraph" w:styleId="Normaalweb">
+    <w:name w:val="Normal (Web)"/>
+    <w:basedOn w:val="Standaard"/>
+    <w:uiPriority w:val="99"/>
+    <w:semiHidden/>
+    <w:unhideWhenUsed/>
+    <w:rsid w:val="0037191B"/>
+    <w:pPr>
+      <w:spacing w:before="100" w:beforeAutospacing="1" w:after="100" w:afterAutospacing="1" w:line="240" w:lineRule="auto"/>
+    </w:pPr>
+    <w:rPr>
+      <w:rFonts w:ascii="Times New Roman" w:eastAsia="Times New Roman" w:hAnsi="Times New Roman" w:cs="Times New Roman"/>
+      <w:szCs w:val="24"/>
+      <w:lang w:eastAsia="nl-NL"/>
+    </w:rPr>
+  </w:style>
+  <w:style w:type="character" w:customStyle="1" w:styleId="apple-tab-span">
+    <w:name w:val="apple-tab-span"/>
+    <w:basedOn w:val="Standaardalinea-lettertype"/>
+    <w:rsid w:val="0037191B"/>
+  </w:style>
+  <w:style w:type="character" w:styleId="Hyperlink">
+    <w:name w:val="Hyperlink"/>
+    <w:basedOn w:val="Standaardalinea-lettertype"/>
+    <w:uiPriority w:val="99"/>
+    <w:semiHidden/>
+    <w:unhideWhenUsed/>
+    <w:rsid w:val="0037191B"/>
+    <w:rPr>
+      <w:color w:val="0000FF"/>
+      <w:u w:val="single"/>
+    </w:rPr>
+  </w:style>
 </w:styles>
 </file>
 
@@ -2352,7 +4361,7 @@
 </file>
 
 <file path=customXml/itemProps1.xml><?xml version="1.0" encoding="utf-8"?>
-<ds:datastoreItem xmlns:ds="http://schemas.openxmlformats.org/officeDocument/2006/customXml" ds:itemID="{5599B977-5F78-4D06-A1F5-DDC127EE03C1}">
+<ds:datastoreItem xmlns:ds="http://schemas.openxmlformats.org/officeDocument/2006/customXml" ds:itemID="{5AC331FA-F208-4504-B7FF-FD0C3395D952}">
   <ds:schemaRefs>
     <ds:schemaRef ds:uri="http://schemas.openxmlformats.org/officeDocument/2006/bibliography"/>
   </ds:schemaRefs>

</xml_diff>